<commit_message>
finish the first version of my Proposal skeleton
</commit_message>
<xml_diff>
--- a/Documents/Proposal/My Proposal Starts Here.docx
+++ b/Documents/Proposal/My Proposal Starts Here.docx
@@ -149,7 +149,6 @@
         <w:jc w:val="center"/>
       </w:pPr>
       <w:r>
-        <w:lastRenderedPageBreak/>
         <w:t>How to write my Abstract</w:t>
       </w:r>
     </w:p>
@@ -431,11 +430,2775 @@
         <w:jc w:val="center"/>
       </w:pPr>
       <w:r>
-        <w:lastRenderedPageBreak/>
-        <w:t>How to write my Problem Statement</w:t>
+        <w:t xml:space="preserve">How to write my Problem </w:t>
+      </w:r>
+      <w:proofErr w:type="gramStart"/>
+      <w:r>
+        <w:t>Statement</w:t>
+      </w:r>
+      <w:r>
+        <w:t>(</w:t>
+      </w:r>
+      <w:proofErr w:type="gramEnd"/>
+      <w:r>
+        <w:t>PS)</w:t>
+      </w:r>
+    </w:p>
+    <w:p>
+      <w:r>
+        <w:t xml:space="preserve">A PS fills a gap in the existing knowledge. </w:t>
+      </w:r>
+      <w:r>
+        <w:rPr>
+          <w:b/>
+        </w:rPr>
+        <w:t>An excellent PS is just a line or two.</w:t>
+      </w:r>
+      <w:r>
+        <w:rPr>
+          <w:b/>
+        </w:rPr>
+        <w:t xml:space="preserve"> </w:t>
+      </w:r>
+      <w:r>
+        <w:t xml:space="preserve">The rest of paragraphs is its elaboration; a possible solution and WHO SAYS THAT IT IS A </w:t>
+      </w:r>
+      <w:proofErr w:type="gramStart"/>
+      <w:r>
+        <w:t>PROBLEM(</w:t>
+      </w:r>
+      <w:proofErr w:type="gramEnd"/>
+      <w:r>
+        <w:t xml:space="preserve">cite scholar </w:t>
+      </w:r>
+      <w:proofErr w:type="spellStart"/>
+      <w:r>
+        <w:t>refernces</w:t>
+      </w:r>
+      <w:proofErr w:type="spellEnd"/>
+      <w:r>
+        <w:t>).</w:t>
+      </w:r>
+    </w:p>
+    <w:p>
+      <w:pPr>
+        <w:rPr>
+          <w:i/>
+          <w:u w:val="single"/>
+        </w:rPr>
+      </w:pPr>
+      <w:r>
+        <w:rPr>
+          <w:i/>
+          <w:u w:val="single"/>
+        </w:rPr>
+        <w:t>They don’t understand tags.</w:t>
+      </w:r>
+    </w:p>
+    <w:p>
+      <w:r>
+        <w:t xml:space="preserve">The problem must </w:t>
+      </w:r>
+      <w:proofErr w:type="gramStart"/>
+      <w:r>
+        <w:t>generates</w:t>
+      </w:r>
+      <w:proofErr w:type="gramEnd"/>
+      <w:r>
+        <w:t xml:space="preserve"> questions for the researcher to answer.</w:t>
+      </w:r>
+    </w:p>
+    <w:p>
+      <w:r>
+        <w:t>Here are your challenges:</w:t>
+      </w:r>
+    </w:p>
+    <w:p>
+      <w:proofErr w:type="gramStart"/>
+      <w:r>
+        <w:t>1 .</w:t>
+      </w:r>
+      <w:proofErr w:type="gramEnd"/>
+      <w:r>
+        <w:t xml:space="preserve"> what is the problem? What?</w:t>
+      </w:r>
+    </w:p>
+    <w:p>
+      <w:r>
+        <w:t xml:space="preserve">Sociologists are not </w:t>
+      </w:r>
+      <w:proofErr w:type="gramStart"/>
+      <w:r>
+        <w:t>geek,</w:t>
+      </w:r>
+      <w:proofErr w:type="gramEnd"/>
+      <w:r>
+        <w:t xml:space="preserve"> they wish a special way to process their theory.</w:t>
+      </w:r>
+    </w:p>
+    <w:p>
+      <w:r>
+        <w:t xml:space="preserve">2. </w:t>
+      </w:r>
+      <w:proofErr w:type="gramStart"/>
+      <w:r>
+        <w:t>where</w:t>
+      </w:r>
+      <w:proofErr w:type="gramEnd"/>
+      <w:r>
+        <w:t xml:space="preserve"> is the problem? Where?</w:t>
+      </w:r>
+    </w:p>
+    <w:p>
+      <w:proofErr w:type="gramStart"/>
+      <w:r>
+        <w:t>In the range of sociologist.</w:t>
+      </w:r>
+      <w:proofErr w:type="gramEnd"/>
+      <w:r>
+        <w:t xml:space="preserve"> From another angle of view, Wikipedia is a site to define words. But it is not capable of process transactions and inductions.</w:t>
+      </w:r>
+    </w:p>
+    <w:p>
+      <w:r>
+        <w:t xml:space="preserve">Different disciplines have their own special requirements. That is why we need </w:t>
+      </w:r>
+      <w:proofErr w:type="spellStart"/>
+      <w:r>
+        <w:t>wikitheoria</w:t>
+      </w:r>
+      <w:proofErr w:type="spellEnd"/>
+      <w:r>
+        <w:t xml:space="preserve"> here.</w:t>
+      </w:r>
+    </w:p>
+    <w:p>
+      <w:r>
+        <w:t xml:space="preserve">3. </w:t>
+      </w:r>
+      <w:proofErr w:type="gramStart"/>
+      <w:r>
+        <w:t>how</w:t>
+      </w:r>
+      <w:proofErr w:type="gramEnd"/>
+      <w:r>
+        <w:t xml:space="preserve"> to solve the problem? How?</w:t>
+      </w:r>
+    </w:p>
+    <w:p>
+      <w:r>
+        <w:t>Build a website for them, design and think of this in their way.</w:t>
+      </w:r>
+    </w:p>
+    <w:p>
+      <w:r>
+        <w:t xml:space="preserve">4. </w:t>
+      </w:r>
+      <w:proofErr w:type="gramStart"/>
+      <w:r>
+        <w:t>why</w:t>
+      </w:r>
+      <w:proofErr w:type="gramEnd"/>
+      <w:r>
+        <w:t xml:space="preserve"> you want to solve the problem? Why?</w:t>
+      </w:r>
+    </w:p>
+    <w:p>
+      <w:r>
+        <w:t xml:space="preserve">First of all, Wikipedia is a great CMS, and it starts </w:t>
+      </w:r>
+      <w:proofErr w:type="gramStart"/>
+      <w:r>
+        <w:t>a</w:t>
+      </w:r>
+      <w:proofErr w:type="gramEnd"/>
+      <w:r>
+        <w:t xml:space="preserve"> era that knowledge can be represented via Internet, but with the development, people’s requirements have been higher and more </w:t>
+      </w:r>
+      <w:proofErr w:type="spellStart"/>
+      <w:r>
+        <w:t>specifc</w:t>
+      </w:r>
+      <w:proofErr w:type="spellEnd"/>
+      <w:r>
+        <w:t xml:space="preserve">. Or say more </w:t>
+      </w:r>
+      <w:proofErr w:type="spellStart"/>
+      <w:r>
+        <w:t>specificalized</w:t>
+      </w:r>
+      <w:proofErr w:type="spellEnd"/>
+      <w:r>
+        <w:t>. Everything has its special feature:</w:t>
+      </w:r>
+    </w:p>
+    <w:p>
+      <w:r>
+        <w:t xml:space="preserve">Yahoo Search </w:t>
+      </w:r>
+      <w:r>
+        <w:sym w:font="Wingdings" w:char="F0E0"/>
+      </w:r>
+      <w:r>
+        <w:t xml:space="preserve"> Google Search</w:t>
+      </w:r>
+    </w:p>
+    <w:p>
+      <w:r>
+        <w:t xml:space="preserve">MSN friends </w:t>
+      </w:r>
+      <w:r>
+        <w:sym w:font="Wingdings" w:char="F0E0"/>
+      </w:r>
+      <w:r>
+        <w:t xml:space="preserve"> </w:t>
+      </w:r>
+      <w:proofErr w:type="spellStart"/>
+      <w:r>
+        <w:t>Facebook</w:t>
+      </w:r>
+      <w:proofErr w:type="spellEnd"/>
+    </w:p>
+    <w:p>
+      <w:r>
+        <w:t>It is all a procedure that from GENERAL to SPECIAL.</w:t>
+      </w:r>
+    </w:p>
+    <w:p>
+      <w:r>
+        <w:t xml:space="preserve">That is a critical reason why we need </w:t>
+      </w:r>
+      <w:proofErr w:type="spellStart"/>
+      <w:r>
+        <w:t>Wikitheoria</w:t>
+      </w:r>
+      <w:proofErr w:type="spellEnd"/>
+      <w:r>
+        <w:t>.</w:t>
+      </w:r>
+    </w:p>
+    <w:p>
+      <w:r>
+        <w:t xml:space="preserve">And the problem I </w:t>
+      </w:r>
+      <w:proofErr w:type="spellStart"/>
+      <w:r>
+        <w:t>wanna</w:t>
+      </w:r>
+      <w:proofErr w:type="spellEnd"/>
+      <w:r>
+        <w:t xml:space="preserve"> solve is ………</w:t>
+      </w:r>
+    </w:p>
+    <w:p>
+      <w:pPr>
+        <w:pStyle w:val="ListParagraph"/>
+        <w:numPr>
+          <w:ilvl w:val="0"/>
+          <w:numId w:val="6"/>
+        </w:numPr>
+      </w:pPr>
+      <w:r>
+        <w:t>Ontology Building</w:t>
+      </w:r>
+    </w:p>
+    <w:p>
+      <w:pPr>
+        <w:pStyle w:val="ListParagraph"/>
+        <w:numPr>
+          <w:ilvl w:val="0"/>
+          <w:numId w:val="6"/>
+        </w:numPr>
+      </w:pPr>
+      <w:r>
+        <w:t>RDF, RDFS, OWL</w:t>
+      </w:r>
+    </w:p>
+    <w:p>
+      <w:pPr>
+        <w:pStyle w:val="ListParagraph"/>
+        <w:numPr>
+          <w:ilvl w:val="0"/>
+          <w:numId w:val="6"/>
+        </w:numPr>
+      </w:pPr>
+      <w:r>
+        <w:t>Natural Language Processing</w:t>
+      </w:r>
+    </w:p>
+    <w:p>
+      <w:pPr>
+        <w:pStyle w:val="ListParagraph"/>
+        <w:numPr>
+          <w:ilvl w:val="0"/>
+          <w:numId w:val="6"/>
+        </w:numPr>
+      </w:pPr>
+      <w:r>
+        <w:t>Machine Learning</w:t>
+      </w:r>
+    </w:p>
+    <w:p>
+      <w:r>
+        <w:t>5. is the problem current?</w:t>
+      </w:r>
+    </w:p>
+    <w:p>
+      <w:r>
+        <w:t>Yup, that is what we have been doing.</w:t>
+      </w:r>
+    </w:p>
+    <w:p>
+      <w:r>
+        <w:t xml:space="preserve">6. </w:t>
+      </w:r>
+      <w:proofErr w:type="gramStart"/>
+      <w:r>
+        <w:t>will</w:t>
+      </w:r>
+      <w:proofErr w:type="gramEnd"/>
+      <w:r>
+        <w:t xml:space="preserve"> the problem continue in the future if it is not solve?</w:t>
+      </w:r>
+    </w:p>
+    <w:p>
+      <w:r>
+        <w:t>Yes, I believe so.</w:t>
+      </w:r>
+    </w:p>
+    <w:p>
+      <w:r>
+        <w:t xml:space="preserve">7. </w:t>
+      </w:r>
+      <w:proofErr w:type="gramStart"/>
+      <w:r>
+        <w:t>who</w:t>
+      </w:r>
+      <w:proofErr w:type="gramEnd"/>
+      <w:r>
+        <w:t xml:space="preserve"> is suffering by that problem?  (SOCIOLOGISTS)</w:t>
+      </w:r>
+    </w:p>
+    <w:p>
+      <w:r>
+        <w:t xml:space="preserve">8. </w:t>
+      </w:r>
+      <w:proofErr w:type="gramStart"/>
+      <w:r>
+        <w:t>will</w:t>
+      </w:r>
+      <w:proofErr w:type="gramEnd"/>
+      <w:r>
+        <w:t xml:space="preserve"> this problem prove or disprove the existing knowledge?</w:t>
+      </w:r>
+    </w:p>
+    <w:p>
+      <w:r>
+        <w:t>This problem will prove the existing knowledge.</w:t>
       </w:r>
     </w:p>
     <w:p/>
+    <w:p>
+      <w:pPr>
+        <w:jc w:val="center"/>
+        <w:rPr>
+          <w:b/>
+        </w:rPr>
+      </w:pPr>
+      <w:r>
+        <w:t xml:space="preserve">How to write my </w:t>
+      </w:r>
+      <w:r>
+        <w:rPr>
+          <w:b/>
+        </w:rPr>
+        <w:t>Research Questions</w:t>
+      </w:r>
+    </w:p>
+    <w:p>
+      <w:r>
+        <w:t xml:space="preserve">Research Question must be </w:t>
+      </w:r>
+      <w:r>
+        <w:rPr>
+          <w:b/>
+        </w:rPr>
+        <w:t>Brief, Relevant, Focused and arguable</w:t>
+      </w:r>
+      <w:r>
+        <w:t>.</w:t>
+      </w:r>
+    </w:p>
+    <w:p>
+      <w:r>
+        <w:t>Good Research Questions is the corridor to your research.</w:t>
+      </w:r>
+    </w:p>
+    <w:p>
+      <w:r>
+        <w:t>Tips:</w:t>
+      </w:r>
+    </w:p>
+    <w:p>
+      <w:proofErr w:type="gramStart"/>
+      <w:r>
+        <w:t>1 .</w:t>
+      </w:r>
+      <w:proofErr w:type="gramEnd"/>
+      <w:r>
+        <w:t xml:space="preserve"> Choose a topic that interests you and your readers.</w:t>
+      </w:r>
+    </w:p>
+    <w:p>
+      <w:pPr>
+        <w:rPr>
+          <w:rFonts w:hint="eastAsia"/>
+        </w:rPr>
+      </w:pPr>
+      <w:r>
+        <w:t xml:space="preserve">2. Make an investigation on your topic by going through scholar journals and see what questions are raised by your peers. </w:t>
+      </w:r>
+      <w:r>
+        <w:rPr>
+          <w:rFonts w:hint="eastAsia"/>
+        </w:rPr>
+        <w:t>记下他们没提出的问题，然后被你所用</w:t>
+      </w:r>
+    </w:p>
+    <w:p>
+      <w:pPr>
+        <w:rPr>
+          <w:rFonts w:hint="eastAsia"/>
+        </w:rPr>
+      </w:pPr>
+      <w:r>
+        <w:rPr>
+          <w:rFonts w:hint="eastAsia"/>
+        </w:rPr>
+        <w:t xml:space="preserve">3. </w:t>
+      </w:r>
+      <w:r>
+        <w:rPr>
+          <w:rFonts w:hint="eastAsia"/>
+        </w:rPr>
+        <w:t>研究</w:t>
+      </w:r>
+      <w:r>
+        <w:rPr>
+          <w:rFonts w:hint="eastAsia"/>
+        </w:rPr>
+        <w:t xml:space="preserve"> should not be answered by simple facts. </w:t>
+      </w:r>
+      <w:r>
+        <w:rPr>
+          <w:rFonts w:hint="eastAsia"/>
+          <w:b/>
+        </w:rPr>
+        <w:t>Like the software has been built, and the problem is solved.</w:t>
+      </w:r>
+      <w:r>
+        <w:rPr>
+          <w:rFonts w:hint="eastAsia"/>
+          <w:b/>
+        </w:rPr>
+        <w:t xml:space="preserve"> </w:t>
+      </w:r>
+      <w:r>
+        <w:rPr>
+          <w:rFonts w:hint="eastAsia"/>
+        </w:rPr>
+        <w:t xml:space="preserve">It must require critical analysis and </w:t>
+      </w:r>
+      <w:r>
+        <w:rPr>
+          <w:rFonts w:hint="eastAsia"/>
+          <w:b/>
+        </w:rPr>
+        <w:t xml:space="preserve">field tested </w:t>
+      </w:r>
+      <w:proofErr w:type="gramStart"/>
+      <w:r>
+        <w:rPr>
+          <w:rFonts w:hint="eastAsia"/>
+          <w:b/>
+        </w:rPr>
+        <w:t>research</w:t>
+      </w:r>
+      <w:r>
+        <w:rPr>
+          <w:rFonts w:hint="eastAsia"/>
+        </w:rPr>
+        <w:t>,</w:t>
+      </w:r>
+      <w:proofErr w:type="gramEnd"/>
+      <w:r>
+        <w:rPr>
+          <w:rFonts w:hint="eastAsia"/>
+        </w:rPr>
+        <w:t xml:space="preserve"> must be provoking and </w:t>
+      </w:r>
+      <w:r>
+        <w:rPr>
+          <w:rFonts w:hint="eastAsia"/>
+          <w:b/>
+        </w:rPr>
+        <w:t>requires significant examination</w:t>
+      </w:r>
+      <w:r>
+        <w:rPr>
+          <w:rFonts w:hint="eastAsia"/>
+        </w:rPr>
+        <w:t>.</w:t>
+      </w:r>
+    </w:p>
+    <w:p>
+      <w:pPr>
+        <w:rPr>
+          <w:rFonts w:hint="eastAsia"/>
+        </w:rPr>
+      </w:pPr>
+      <w:r>
+        <w:rPr>
+          <w:rFonts w:hint="eastAsia"/>
+        </w:rPr>
+        <w:t xml:space="preserve">4. </w:t>
+      </w:r>
+      <w:r>
+        <w:rPr>
+          <w:rFonts w:hint="eastAsia"/>
+        </w:rPr>
+        <w:t>研究问题不能太宽！！</w:t>
+      </w:r>
+    </w:p>
+    <w:p>
+      <w:pPr>
+        <w:rPr>
+          <w:rFonts w:hint="eastAsia"/>
+          <w:b/>
+          <w:color w:val="FF0000"/>
+        </w:rPr>
+      </w:pPr>
+      <w:r>
+        <w:rPr>
+          <w:rFonts w:hint="eastAsia"/>
+          <w:b/>
+          <w:color w:val="FF0000"/>
+        </w:rPr>
+        <w:t xml:space="preserve">5. </w:t>
+      </w:r>
+      <w:r>
+        <w:rPr>
+          <w:rFonts w:hint="eastAsia"/>
+          <w:b/>
+          <w:color w:val="FF0000"/>
+        </w:rPr>
+        <w:t>给导师看你的</w:t>
+      </w:r>
+      <w:r>
+        <w:rPr>
+          <w:rFonts w:hint="eastAsia"/>
+          <w:b/>
+          <w:color w:val="FF0000"/>
+        </w:rPr>
+        <w:t>Research Questions before going into details of it.</w:t>
+      </w:r>
+    </w:p>
+    <w:p>
+      <w:pPr>
+        <w:jc w:val="center"/>
+        <w:rPr>
+          <w:rFonts w:hint="eastAsia"/>
+          <w:b/>
+        </w:rPr>
+      </w:pPr>
+      <w:r>
+        <w:rPr>
+          <w:rFonts w:hint="eastAsia"/>
+        </w:rPr>
+        <w:t xml:space="preserve">How to write </w:t>
+      </w:r>
+      <w:proofErr w:type="gramStart"/>
+      <w:r>
+        <w:rPr>
+          <w:rFonts w:hint="eastAsia"/>
+        </w:rPr>
+        <w:t xml:space="preserve">my </w:t>
+      </w:r>
+      <w:r>
+        <w:rPr>
+          <w:rFonts w:hint="eastAsia"/>
+        </w:rPr>
+        <w:t xml:space="preserve"> </w:t>
+      </w:r>
+      <w:r>
+        <w:rPr>
+          <w:rFonts w:hint="eastAsia"/>
+          <w:b/>
+        </w:rPr>
+        <w:t>Literature</w:t>
+      </w:r>
+      <w:proofErr w:type="gramEnd"/>
+      <w:r>
+        <w:rPr>
+          <w:rFonts w:hint="eastAsia"/>
+          <w:b/>
+        </w:rPr>
+        <w:t xml:space="preserve"> Review</w:t>
+      </w:r>
+    </w:p>
+    <w:p>
+      <w:pPr>
+        <w:rPr>
+          <w:rFonts w:ascii="Verdana" w:hAnsi="Verdana" w:hint="eastAsia"/>
+          <w:color w:val="333333"/>
+          <w:sz w:val="18"/>
+          <w:szCs w:val="18"/>
+          <w:shd w:val="clear" w:color="auto" w:fill="FFFFFF"/>
+        </w:rPr>
+      </w:pPr>
+      <w:proofErr w:type="gramStart"/>
+      <w:r>
+        <w:rPr>
+          <w:rFonts w:ascii="Verdana" w:hAnsi="Verdana"/>
+          <w:color w:val="333333"/>
+          <w:sz w:val="18"/>
+          <w:szCs w:val="18"/>
+          <w:shd w:val="clear" w:color="auto" w:fill="FFFFFF"/>
+        </w:rPr>
+        <w:t>focus</w:t>
+      </w:r>
+      <w:proofErr w:type="gramEnd"/>
+      <w:r>
+        <w:rPr>
+          <w:rFonts w:ascii="Verdana" w:hAnsi="Verdana"/>
+          <w:color w:val="333333"/>
+          <w:sz w:val="18"/>
+          <w:szCs w:val="18"/>
+          <w:shd w:val="clear" w:color="auto" w:fill="FFFFFF"/>
+        </w:rPr>
+        <w:t xml:space="preserve"> of a literature review</w:t>
+      </w:r>
+      <w:r>
+        <w:rPr>
+          <w:rFonts w:ascii="Verdana" w:hAnsi="Verdana" w:hint="eastAsia"/>
+          <w:color w:val="333333"/>
+          <w:sz w:val="18"/>
+          <w:szCs w:val="18"/>
+          <w:shd w:val="clear" w:color="auto" w:fill="FFFFFF"/>
+        </w:rPr>
+        <w:t xml:space="preserve"> i</w:t>
+      </w:r>
+      <w:r>
+        <w:rPr>
+          <w:rFonts w:ascii="Verdana" w:hAnsi="Verdana"/>
+          <w:color w:val="333333"/>
+          <w:sz w:val="18"/>
+          <w:szCs w:val="18"/>
+          <w:shd w:val="clear" w:color="auto" w:fill="FFFFFF"/>
+        </w:rPr>
+        <w:t>s to summarize and synthesize the arguments and ideas of others without adding new contributions</w:t>
+      </w:r>
+      <w:r>
+        <w:rPr>
+          <w:rFonts w:ascii="Verdana" w:hAnsi="Verdana" w:hint="eastAsia"/>
+          <w:color w:val="333333"/>
+          <w:sz w:val="18"/>
+          <w:szCs w:val="18"/>
+          <w:shd w:val="clear" w:color="auto" w:fill="FFFFFF"/>
+        </w:rPr>
+        <w:t>.</w:t>
+      </w:r>
+    </w:p>
+    <w:p>
+      <w:pPr>
+        <w:rPr>
+          <w:rFonts w:ascii="Verdana" w:hAnsi="Verdana" w:hint="eastAsia"/>
+          <w:color w:val="333333"/>
+          <w:sz w:val="18"/>
+          <w:szCs w:val="18"/>
+          <w:shd w:val="clear" w:color="auto" w:fill="FFFFFF"/>
+        </w:rPr>
+      </w:pPr>
+      <w:r>
+        <w:rPr>
+          <w:rFonts w:ascii="Verdana" w:hAnsi="Verdana" w:hint="eastAsia"/>
+          <w:color w:val="333333"/>
+          <w:sz w:val="18"/>
+          <w:szCs w:val="18"/>
+          <w:shd w:val="clear" w:color="auto" w:fill="FFFFFF"/>
+        </w:rPr>
+        <w:t>You must ask yourself:</w:t>
+      </w:r>
+    </w:p>
+    <w:p>
+      <w:pPr>
+        <w:rPr>
+          <w:rFonts w:ascii="Verdana" w:hAnsi="Verdana" w:hint="eastAsia"/>
+          <w:color w:val="333333"/>
+          <w:sz w:val="18"/>
+          <w:szCs w:val="18"/>
+          <w:shd w:val="clear" w:color="auto" w:fill="FFFFFF"/>
+        </w:rPr>
+      </w:pPr>
+      <w:proofErr w:type="gramStart"/>
+      <w:r>
+        <w:rPr>
+          <w:rFonts w:ascii="Verdana" w:hAnsi="Verdana" w:hint="eastAsia"/>
+          <w:color w:val="333333"/>
+          <w:sz w:val="18"/>
+          <w:szCs w:val="18"/>
+          <w:shd w:val="clear" w:color="auto" w:fill="FFFFFF"/>
+        </w:rPr>
+        <w:t>1 .</w:t>
+      </w:r>
+      <w:proofErr w:type="gramEnd"/>
+      <w:r>
+        <w:rPr>
+          <w:rFonts w:ascii="Verdana" w:hAnsi="Verdana" w:hint="eastAsia"/>
+          <w:color w:val="333333"/>
+          <w:sz w:val="18"/>
+          <w:szCs w:val="18"/>
+          <w:shd w:val="clear" w:color="auto" w:fill="FFFFFF"/>
+        </w:rPr>
+        <w:t xml:space="preserve"> </w:t>
+      </w:r>
+      <w:proofErr w:type="gramStart"/>
+      <w:r>
+        <w:rPr>
+          <w:rFonts w:ascii="Verdana" w:hAnsi="Verdana"/>
+          <w:color w:val="333333"/>
+          <w:sz w:val="18"/>
+          <w:szCs w:val="18"/>
+          <w:shd w:val="clear" w:color="auto" w:fill="FFFFFF"/>
+        </w:rPr>
+        <w:t>does</w:t>
+      </w:r>
+      <w:proofErr w:type="gramEnd"/>
+      <w:r>
+        <w:rPr>
+          <w:rFonts w:ascii="Verdana" w:hAnsi="Verdana" w:hint="eastAsia"/>
+          <w:color w:val="333333"/>
+          <w:sz w:val="18"/>
+          <w:szCs w:val="18"/>
+          <w:shd w:val="clear" w:color="auto" w:fill="FFFFFF"/>
+        </w:rPr>
+        <w:t xml:space="preserve"> the LR discuss about authenticity of his problem statement?</w:t>
+      </w:r>
+    </w:p>
+    <w:p>
+      <w:pPr>
+        <w:rPr>
+          <w:rFonts w:ascii="Verdana" w:hAnsi="Verdana" w:hint="eastAsia"/>
+          <w:color w:val="333333"/>
+          <w:sz w:val="18"/>
+          <w:szCs w:val="18"/>
+          <w:shd w:val="clear" w:color="auto" w:fill="FFFFFF"/>
+        </w:rPr>
+      </w:pPr>
+      <w:proofErr w:type="gramStart"/>
+      <w:r>
+        <w:rPr>
+          <w:rFonts w:ascii="Verdana" w:hAnsi="Verdana" w:hint="eastAsia"/>
+          <w:color w:val="333333"/>
+          <w:sz w:val="18"/>
+          <w:szCs w:val="18"/>
+          <w:shd w:val="clear" w:color="auto" w:fill="FFFFFF"/>
+        </w:rPr>
+        <w:t>2 .</w:t>
+      </w:r>
+      <w:proofErr w:type="gramEnd"/>
+      <w:r>
+        <w:rPr>
+          <w:rFonts w:ascii="Verdana" w:hAnsi="Verdana" w:hint="eastAsia"/>
+          <w:color w:val="333333"/>
+          <w:sz w:val="18"/>
+          <w:szCs w:val="18"/>
+          <w:shd w:val="clear" w:color="auto" w:fill="FFFFFF"/>
+        </w:rPr>
+        <w:t xml:space="preserve"> </w:t>
+      </w:r>
+      <w:proofErr w:type="gramStart"/>
+      <w:r>
+        <w:rPr>
+          <w:rFonts w:ascii="Verdana" w:hAnsi="Verdana" w:hint="eastAsia"/>
+          <w:color w:val="333333"/>
+          <w:sz w:val="18"/>
+          <w:szCs w:val="18"/>
+          <w:shd w:val="clear" w:color="auto" w:fill="FFFFFF"/>
+        </w:rPr>
+        <w:t>does</w:t>
+      </w:r>
+      <w:proofErr w:type="gramEnd"/>
+      <w:r>
+        <w:rPr>
+          <w:rFonts w:ascii="Verdana" w:hAnsi="Verdana" w:hint="eastAsia"/>
+          <w:color w:val="333333"/>
+          <w:sz w:val="18"/>
+          <w:szCs w:val="18"/>
+          <w:shd w:val="clear" w:color="auto" w:fill="FFFFFF"/>
+        </w:rPr>
+        <w:t xml:space="preserve"> the LR significantly support the severity of his problem statement?</w:t>
+      </w:r>
+    </w:p>
+    <w:p>
+      <w:pPr>
+        <w:rPr>
+          <w:rFonts w:ascii="Verdana" w:hAnsi="Verdana" w:hint="eastAsia"/>
+          <w:color w:val="333333"/>
+          <w:sz w:val="18"/>
+          <w:szCs w:val="18"/>
+          <w:shd w:val="clear" w:color="auto" w:fill="FFFFFF"/>
+        </w:rPr>
+      </w:pPr>
+      <w:r>
+        <w:rPr>
+          <w:rFonts w:ascii="Verdana" w:hAnsi="Verdana" w:hint="eastAsia"/>
+          <w:color w:val="333333"/>
+          <w:sz w:val="18"/>
+          <w:szCs w:val="18"/>
+          <w:shd w:val="clear" w:color="auto" w:fill="FFFFFF"/>
+        </w:rPr>
+        <w:t xml:space="preserve">3. </w:t>
+      </w:r>
+      <w:proofErr w:type="gramStart"/>
+      <w:r>
+        <w:rPr>
+          <w:rFonts w:ascii="Verdana" w:hAnsi="Verdana" w:hint="eastAsia"/>
+          <w:color w:val="333333"/>
+          <w:sz w:val="18"/>
+          <w:szCs w:val="18"/>
+          <w:shd w:val="clear" w:color="auto" w:fill="FFFFFF"/>
+        </w:rPr>
+        <w:t>does</w:t>
+      </w:r>
+      <w:proofErr w:type="gramEnd"/>
+      <w:r>
+        <w:rPr>
+          <w:rFonts w:ascii="Verdana" w:hAnsi="Verdana" w:hint="eastAsia"/>
+          <w:color w:val="333333"/>
+          <w:sz w:val="18"/>
+          <w:szCs w:val="18"/>
+          <w:shd w:val="clear" w:color="auto" w:fill="FFFFFF"/>
+        </w:rPr>
+        <w:t xml:space="preserve"> the LR agree or disagree with existing knowledge, and why?</w:t>
+      </w:r>
+    </w:p>
+    <w:p>
+      <w:pPr>
+        <w:rPr>
+          <w:rFonts w:ascii="Verdana" w:hAnsi="Verdana" w:hint="eastAsia"/>
+          <w:color w:val="333333"/>
+          <w:sz w:val="18"/>
+          <w:szCs w:val="18"/>
+          <w:shd w:val="clear" w:color="auto" w:fill="FFFFFF"/>
+        </w:rPr>
+      </w:pPr>
+      <w:r>
+        <w:rPr>
+          <w:rFonts w:ascii="Verdana" w:hAnsi="Verdana" w:hint="eastAsia"/>
+          <w:color w:val="333333"/>
+          <w:sz w:val="18"/>
+          <w:szCs w:val="18"/>
+          <w:shd w:val="clear" w:color="auto" w:fill="FFFFFF"/>
+        </w:rPr>
+        <w:t xml:space="preserve">4. is his/her final </w:t>
+      </w:r>
+      <w:proofErr w:type="spellStart"/>
+      <w:r>
+        <w:rPr>
+          <w:rFonts w:ascii="Verdana" w:hAnsi="Verdana" w:hint="eastAsia"/>
+          <w:color w:val="333333"/>
+          <w:sz w:val="18"/>
+          <w:szCs w:val="18"/>
+          <w:shd w:val="clear" w:color="auto" w:fill="FFFFFF"/>
+        </w:rPr>
+        <w:t>judgement</w:t>
+      </w:r>
+      <w:proofErr w:type="spellEnd"/>
+      <w:r>
+        <w:rPr>
+          <w:rFonts w:ascii="Verdana" w:hAnsi="Verdana" w:hint="eastAsia"/>
+          <w:color w:val="333333"/>
+          <w:sz w:val="18"/>
+          <w:szCs w:val="18"/>
+          <w:shd w:val="clear" w:color="auto" w:fill="FFFFFF"/>
+        </w:rPr>
+        <w:t xml:space="preserve"> or conclusion is sound, logical and persuasive?</w:t>
+      </w:r>
+    </w:p>
+    <w:p>
+      <w:pPr>
+        <w:rPr>
+          <w:rFonts w:ascii="Verdana" w:hAnsi="Verdana" w:hint="eastAsia"/>
+          <w:color w:val="333333"/>
+          <w:sz w:val="18"/>
+          <w:szCs w:val="18"/>
+          <w:shd w:val="clear" w:color="auto" w:fill="FFFFFF"/>
+        </w:rPr>
+      </w:pPr>
+      <w:r>
+        <w:rPr>
+          <w:rFonts w:ascii="Verdana" w:hAnsi="Verdana" w:hint="eastAsia"/>
+          <w:color w:val="333333"/>
+          <w:sz w:val="18"/>
+          <w:szCs w:val="18"/>
+          <w:shd w:val="clear" w:color="auto" w:fill="FFFFFF"/>
+        </w:rPr>
+        <w:t xml:space="preserve">5. </w:t>
+      </w:r>
+      <w:proofErr w:type="gramStart"/>
+      <w:r>
+        <w:rPr>
+          <w:rFonts w:ascii="Verdana" w:hAnsi="Verdana" w:hint="eastAsia"/>
+          <w:color w:val="333333"/>
+          <w:sz w:val="18"/>
+          <w:szCs w:val="18"/>
+          <w:shd w:val="clear" w:color="auto" w:fill="FFFFFF"/>
+        </w:rPr>
+        <w:t>does</w:t>
+      </w:r>
+      <w:proofErr w:type="gramEnd"/>
+      <w:r>
+        <w:rPr>
+          <w:rFonts w:ascii="Verdana" w:hAnsi="Verdana" w:hint="eastAsia"/>
+          <w:color w:val="333333"/>
+          <w:sz w:val="18"/>
+          <w:szCs w:val="18"/>
+          <w:shd w:val="clear" w:color="auto" w:fill="FFFFFF"/>
+        </w:rPr>
+        <w:t xml:space="preserve"> the researcher find literatures that prove or </w:t>
+      </w:r>
+      <w:r>
+        <w:rPr>
+          <w:rFonts w:ascii="Verdana" w:hAnsi="Verdana"/>
+          <w:color w:val="333333"/>
+          <w:sz w:val="18"/>
+          <w:szCs w:val="18"/>
+          <w:shd w:val="clear" w:color="auto" w:fill="FFFFFF"/>
+        </w:rPr>
+        <w:t>disapprove</w:t>
+      </w:r>
+      <w:r>
+        <w:rPr>
+          <w:rFonts w:ascii="Verdana" w:hAnsi="Verdana" w:hint="eastAsia"/>
+          <w:color w:val="333333"/>
+          <w:sz w:val="18"/>
+          <w:szCs w:val="18"/>
+          <w:shd w:val="clear" w:color="auto" w:fill="FFFFFF"/>
+        </w:rPr>
+        <w:t xml:space="preserve"> his problem statement?</w:t>
+      </w:r>
+    </w:p>
+    <w:p>
+      <w:pPr>
+        <w:jc w:val="center"/>
+        <w:rPr>
+          <w:rFonts w:ascii="Verdana" w:hAnsi="Verdana" w:hint="eastAsia"/>
+          <w:b/>
+          <w:color w:val="333333"/>
+          <w:sz w:val="18"/>
+          <w:szCs w:val="18"/>
+          <w:shd w:val="clear" w:color="auto" w:fill="FFFFFF"/>
+        </w:rPr>
+      </w:pPr>
+      <w:r>
+        <w:rPr>
+          <w:rFonts w:ascii="Verdana" w:hAnsi="Verdana" w:hint="eastAsia"/>
+          <w:color w:val="333333"/>
+          <w:sz w:val="18"/>
+          <w:szCs w:val="18"/>
+          <w:shd w:val="clear" w:color="auto" w:fill="FFFFFF"/>
+        </w:rPr>
+        <w:t xml:space="preserve">How to write my </w:t>
+      </w:r>
+      <w:r>
+        <w:rPr>
+          <w:rFonts w:ascii="Verdana" w:hAnsi="Verdana" w:hint="eastAsia"/>
+          <w:b/>
+          <w:color w:val="333333"/>
+          <w:sz w:val="18"/>
+          <w:szCs w:val="18"/>
+          <w:shd w:val="clear" w:color="auto" w:fill="FFFFFF"/>
+        </w:rPr>
+        <w:t>Methodology</w:t>
+      </w:r>
+    </w:p>
+    <w:p>
+      <w:pPr>
+        <w:rPr>
+          <w:rFonts w:ascii="Verdana" w:hAnsi="Verdana" w:hint="eastAsia"/>
+          <w:color w:val="333333"/>
+          <w:sz w:val="18"/>
+          <w:szCs w:val="18"/>
+          <w:shd w:val="clear" w:color="auto" w:fill="FFFFFF"/>
+        </w:rPr>
+      </w:pPr>
+      <w:r>
+        <w:rPr>
+          <w:rFonts w:ascii="Verdana" w:hAnsi="Verdana" w:hint="eastAsia"/>
+          <w:color w:val="333333"/>
+          <w:sz w:val="18"/>
+          <w:szCs w:val="18"/>
+          <w:shd w:val="clear" w:color="auto" w:fill="FFFFFF"/>
+        </w:rPr>
+        <w:t xml:space="preserve">Methodology: theoretical analysis of your research. </w:t>
+      </w:r>
+      <w:r>
+        <w:rPr>
+          <w:rFonts w:ascii="Verdana" w:hAnsi="Verdana"/>
+          <w:color w:val="333333"/>
+          <w:sz w:val="18"/>
+          <w:szCs w:val="18"/>
+          <w:shd w:val="clear" w:color="auto" w:fill="FFFFFF"/>
+        </w:rPr>
+        <w:t>R</w:t>
+      </w:r>
+      <w:r>
+        <w:rPr>
+          <w:rFonts w:ascii="Verdana" w:hAnsi="Verdana" w:hint="eastAsia"/>
+          <w:color w:val="333333"/>
+          <w:sz w:val="18"/>
+          <w:szCs w:val="18"/>
+          <w:shd w:val="clear" w:color="auto" w:fill="FFFFFF"/>
+        </w:rPr>
+        <w:t xml:space="preserve">ational and idealistic </w:t>
+      </w:r>
+      <w:proofErr w:type="gramStart"/>
+      <w:r>
+        <w:rPr>
+          <w:rFonts w:ascii="Verdana" w:hAnsi="Verdana" w:hint="eastAsia"/>
+          <w:color w:val="333333"/>
+          <w:sz w:val="18"/>
+          <w:szCs w:val="18"/>
+          <w:shd w:val="clear" w:color="auto" w:fill="FFFFFF"/>
+        </w:rPr>
+        <w:t>postulation(</w:t>
+      </w:r>
+      <w:proofErr w:type="gramEnd"/>
+      <w:r>
+        <w:rPr>
+          <w:rFonts w:ascii="Verdana" w:hAnsi="Verdana" w:hint="eastAsia"/>
+          <w:color w:val="333333"/>
+          <w:sz w:val="18"/>
+          <w:szCs w:val="18"/>
+          <w:shd w:val="clear" w:color="auto" w:fill="FFFFFF"/>
+        </w:rPr>
+        <w:t>假设</w:t>
+      </w:r>
+      <w:r>
+        <w:rPr>
+          <w:rFonts w:ascii="Verdana" w:hAnsi="Verdana" w:hint="eastAsia"/>
+          <w:color w:val="333333"/>
+          <w:sz w:val="18"/>
+          <w:szCs w:val="18"/>
+          <w:shd w:val="clear" w:color="auto" w:fill="FFFFFF"/>
+        </w:rPr>
+        <w:t xml:space="preserve">) of my study. </w:t>
+      </w:r>
+      <w:r>
+        <w:rPr>
+          <w:rFonts w:ascii="Verdana" w:hAnsi="Verdana" w:hint="eastAsia"/>
+          <w:color w:val="333333"/>
+          <w:sz w:val="18"/>
+          <w:szCs w:val="18"/>
+          <w:shd w:val="clear" w:color="auto" w:fill="FFFFFF"/>
+        </w:rPr>
+        <w:t>理论？</w:t>
+      </w:r>
+    </w:p>
+    <w:p>
+      <w:pPr>
+        <w:rPr>
+          <w:rFonts w:ascii="Verdana" w:hAnsi="Verdana" w:hint="eastAsia"/>
+          <w:color w:val="333333"/>
+          <w:sz w:val="18"/>
+          <w:szCs w:val="18"/>
+          <w:shd w:val="clear" w:color="auto" w:fill="FFFFFF"/>
+        </w:rPr>
+      </w:pPr>
+      <w:r>
+        <w:rPr>
+          <w:rFonts w:ascii="Verdana" w:hAnsi="Verdana" w:hint="eastAsia"/>
+          <w:color w:val="333333"/>
+          <w:sz w:val="18"/>
+          <w:szCs w:val="18"/>
+          <w:shd w:val="clear" w:color="auto" w:fill="FFFFFF"/>
+        </w:rPr>
+        <w:t xml:space="preserve">Method: a systematic and orderly arrangement and measuring of your research. </w:t>
+      </w:r>
+      <w:proofErr w:type="gramStart"/>
+      <w:r>
+        <w:rPr>
+          <w:rFonts w:ascii="Verdana" w:hAnsi="Verdana" w:hint="eastAsia"/>
+          <w:color w:val="333333"/>
+          <w:sz w:val="18"/>
+          <w:szCs w:val="18"/>
+          <w:shd w:val="clear" w:color="auto" w:fill="FFFFFF"/>
+        </w:rPr>
+        <w:t xml:space="preserve">HOW TO ADVANCE my </w:t>
+      </w:r>
+      <w:r>
+        <w:rPr>
+          <w:rFonts w:ascii="Verdana" w:hAnsi="Verdana"/>
+          <w:color w:val="333333"/>
+          <w:sz w:val="18"/>
+          <w:szCs w:val="18"/>
+          <w:shd w:val="clear" w:color="auto" w:fill="FFFFFF"/>
+        </w:rPr>
+        <w:t>research</w:t>
+      </w:r>
+      <w:r>
+        <w:rPr>
+          <w:rFonts w:ascii="Verdana" w:hAnsi="Verdana" w:hint="eastAsia"/>
+          <w:color w:val="333333"/>
+          <w:sz w:val="18"/>
+          <w:szCs w:val="18"/>
+          <w:shd w:val="clear" w:color="auto" w:fill="FFFFFF"/>
+        </w:rPr>
+        <w:t>.</w:t>
+      </w:r>
+      <w:proofErr w:type="gramEnd"/>
+      <w:r>
+        <w:rPr>
+          <w:rFonts w:ascii="Verdana" w:hAnsi="Verdana" w:hint="eastAsia"/>
+          <w:color w:val="333333"/>
+          <w:sz w:val="18"/>
+          <w:szCs w:val="18"/>
+          <w:shd w:val="clear" w:color="auto" w:fill="FFFFFF"/>
+        </w:rPr>
+        <w:t xml:space="preserve"> </w:t>
+      </w:r>
+      <w:proofErr w:type="gramStart"/>
+      <w:r>
+        <w:rPr>
+          <w:rFonts w:ascii="Verdana" w:hAnsi="Verdana" w:hint="eastAsia"/>
+          <w:color w:val="333333"/>
+          <w:sz w:val="18"/>
+          <w:szCs w:val="18"/>
+          <w:shd w:val="clear" w:color="auto" w:fill="FFFFFF"/>
+        </w:rPr>
+        <w:t>Tool studies.</w:t>
+      </w:r>
+      <w:proofErr w:type="gramEnd"/>
+      <w:r>
+        <w:rPr>
+          <w:rFonts w:ascii="Verdana" w:hAnsi="Verdana" w:hint="eastAsia"/>
+          <w:color w:val="333333"/>
+          <w:sz w:val="18"/>
+          <w:szCs w:val="18"/>
+          <w:shd w:val="clear" w:color="auto" w:fill="FFFFFF"/>
+        </w:rPr>
+        <w:t xml:space="preserve"> </w:t>
+      </w:r>
+      <w:r>
+        <w:rPr>
+          <w:rFonts w:ascii="Verdana" w:hAnsi="Verdana" w:hint="eastAsia"/>
+          <w:color w:val="333333"/>
+          <w:sz w:val="18"/>
+          <w:szCs w:val="18"/>
+          <w:shd w:val="clear" w:color="auto" w:fill="FFFFFF"/>
+        </w:rPr>
+        <w:t>方法？</w:t>
+      </w:r>
+    </w:p>
+    <w:p>
+      <w:pPr>
+        <w:rPr>
+          <w:rFonts w:ascii="Verdana" w:hAnsi="Verdana" w:hint="eastAsia"/>
+          <w:color w:val="333333"/>
+          <w:sz w:val="18"/>
+          <w:szCs w:val="18"/>
+          <w:shd w:val="clear" w:color="auto" w:fill="FFFFFF"/>
+        </w:rPr>
+      </w:pPr>
+      <w:r>
+        <w:rPr>
+          <w:rFonts w:ascii="Verdana" w:hAnsi="Verdana" w:hint="eastAsia"/>
+          <w:color w:val="333333"/>
+          <w:sz w:val="18"/>
+          <w:szCs w:val="18"/>
+          <w:shd w:val="clear" w:color="auto" w:fill="FFFFFF"/>
+        </w:rPr>
+        <w:t>Useful tips when formulating my research methodology</w:t>
+      </w:r>
+      <w:r>
+        <w:rPr>
+          <w:rFonts w:ascii="Verdana" w:hAnsi="Verdana" w:hint="eastAsia"/>
+          <w:color w:val="333333"/>
+          <w:sz w:val="18"/>
+          <w:szCs w:val="18"/>
+          <w:shd w:val="clear" w:color="auto" w:fill="FFFFFF"/>
+        </w:rPr>
+        <w:t>：</w:t>
+      </w:r>
+    </w:p>
+    <w:p>
+      <w:pPr>
+        <w:rPr>
+          <w:rFonts w:ascii="Verdana" w:hAnsi="Verdana" w:hint="eastAsia"/>
+          <w:color w:val="333333"/>
+          <w:sz w:val="18"/>
+          <w:szCs w:val="18"/>
+          <w:shd w:val="clear" w:color="auto" w:fill="FFFFFF"/>
+        </w:rPr>
+      </w:pPr>
+      <w:proofErr w:type="gramStart"/>
+      <w:r>
+        <w:rPr>
+          <w:rFonts w:ascii="Verdana" w:hAnsi="Verdana" w:hint="eastAsia"/>
+          <w:color w:val="333333"/>
+          <w:sz w:val="18"/>
+          <w:szCs w:val="18"/>
+          <w:shd w:val="clear" w:color="auto" w:fill="FFFFFF"/>
+        </w:rPr>
+        <w:t>0 .</w:t>
+      </w:r>
+      <w:proofErr w:type="gramEnd"/>
+      <w:r>
+        <w:rPr>
+          <w:rFonts w:ascii="Verdana" w:hAnsi="Verdana" w:hint="eastAsia"/>
+          <w:color w:val="333333"/>
+          <w:sz w:val="18"/>
+          <w:szCs w:val="18"/>
+          <w:shd w:val="clear" w:color="auto" w:fill="FFFFFF"/>
+        </w:rPr>
+        <w:t xml:space="preserve"> </w:t>
+      </w:r>
+      <w:proofErr w:type="gramStart"/>
+      <w:r>
+        <w:rPr>
+          <w:rFonts w:ascii="Verdana" w:hAnsi="Verdana" w:hint="eastAsia"/>
+          <w:color w:val="333333"/>
+          <w:sz w:val="18"/>
+          <w:szCs w:val="18"/>
+          <w:shd w:val="clear" w:color="auto" w:fill="FFFFFF"/>
+        </w:rPr>
+        <w:t>choose</w:t>
+      </w:r>
+      <w:proofErr w:type="gramEnd"/>
+      <w:r>
+        <w:rPr>
+          <w:rFonts w:ascii="Verdana" w:hAnsi="Verdana" w:hint="eastAsia"/>
+          <w:color w:val="333333"/>
+          <w:sz w:val="18"/>
+          <w:szCs w:val="18"/>
+          <w:shd w:val="clear" w:color="auto" w:fill="FFFFFF"/>
+        </w:rPr>
+        <w:t xml:space="preserve"> my methodology based on the type of my research </w:t>
+      </w:r>
+      <w:r>
+        <w:rPr>
+          <w:rFonts w:ascii="Verdana" w:hAnsi="Verdana"/>
+          <w:color w:val="333333"/>
+          <w:sz w:val="18"/>
+          <w:szCs w:val="18"/>
+          <w:shd w:val="clear" w:color="auto" w:fill="FFFFFF"/>
+        </w:rPr>
+        <w:t>I</w:t>
+      </w:r>
+      <w:r>
+        <w:rPr>
+          <w:rFonts w:ascii="Verdana" w:hAnsi="Verdana" w:hint="eastAsia"/>
+          <w:color w:val="333333"/>
+          <w:sz w:val="18"/>
+          <w:szCs w:val="18"/>
+          <w:shd w:val="clear" w:color="auto" w:fill="FFFFFF"/>
+        </w:rPr>
+        <w:t xml:space="preserve"> am conducting.</w:t>
+      </w:r>
+    </w:p>
+    <w:p>
+      <w:pPr>
+        <w:rPr>
+          <w:rFonts w:ascii="Verdana" w:hAnsi="Verdana" w:hint="eastAsia"/>
+          <w:color w:val="333333"/>
+          <w:sz w:val="18"/>
+          <w:szCs w:val="18"/>
+          <w:shd w:val="clear" w:color="auto" w:fill="FFFFFF"/>
+        </w:rPr>
+      </w:pPr>
+      <w:proofErr w:type="gramStart"/>
+      <w:r>
+        <w:rPr>
+          <w:rFonts w:ascii="Verdana" w:hAnsi="Verdana" w:hint="eastAsia"/>
+          <w:color w:val="333333"/>
+          <w:sz w:val="18"/>
+          <w:szCs w:val="18"/>
+          <w:shd w:val="clear" w:color="auto" w:fill="FFFFFF"/>
+        </w:rPr>
+        <w:t>1 .</w:t>
+      </w:r>
+      <w:proofErr w:type="gramEnd"/>
+      <w:r>
+        <w:rPr>
+          <w:rFonts w:ascii="Verdana" w:hAnsi="Verdana" w:hint="eastAsia"/>
+          <w:color w:val="333333"/>
+          <w:sz w:val="18"/>
+          <w:szCs w:val="18"/>
+          <w:shd w:val="clear" w:color="auto" w:fill="FFFFFF"/>
+        </w:rPr>
+        <w:t xml:space="preserve"> </w:t>
+      </w:r>
+      <w:proofErr w:type="gramStart"/>
+      <w:r>
+        <w:rPr>
+          <w:rFonts w:ascii="Verdana" w:hAnsi="Verdana" w:hint="eastAsia"/>
+          <w:color w:val="333333"/>
+          <w:sz w:val="18"/>
+          <w:szCs w:val="18"/>
+          <w:shd w:val="clear" w:color="auto" w:fill="FFFFFF"/>
+        </w:rPr>
+        <w:t>institute</w:t>
+      </w:r>
+      <w:proofErr w:type="gramEnd"/>
+      <w:r>
+        <w:rPr>
+          <w:rFonts w:ascii="Verdana" w:hAnsi="Verdana" w:hint="eastAsia"/>
+          <w:color w:val="333333"/>
+          <w:sz w:val="18"/>
+          <w:szCs w:val="18"/>
+          <w:shd w:val="clear" w:color="auto" w:fill="FFFFFF"/>
+        </w:rPr>
+        <w:t xml:space="preserve"> a clear and concise affiliation between my study and my methodology.</w:t>
+      </w:r>
+    </w:p>
+    <w:p>
+      <w:pPr>
+        <w:rPr>
+          <w:rFonts w:ascii="Verdana" w:hAnsi="Verdana" w:hint="eastAsia"/>
+          <w:color w:val="333333"/>
+          <w:sz w:val="18"/>
+          <w:szCs w:val="18"/>
+          <w:shd w:val="clear" w:color="auto" w:fill="FFFFFF"/>
+        </w:rPr>
+      </w:pPr>
+      <w:r>
+        <w:rPr>
+          <w:rFonts w:ascii="Verdana" w:hAnsi="Verdana" w:hint="eastAsia"/>
+          <w:color w:val="333333"/>
+          <w:sz w:val="18"/>
+          <w:szCs w:val="18"/>
+          <w:shd w:val="clear" w:color="auto" w:fill="FFFFFF"/>
+        </w:rPr>
+        <w:t xml:space="preserve">2. </w:t>
+      </w:r>
+      <w:r>
+        <w:rPr>
+          <w:rFonts w:ascii="Verdana" w:hAnsi="Verdana"/>
+          <w:color w:val="333333"/>
+          <w:sz w:val="18"/>
+          <w:szCs w:val="18"/>
+          <w:shd w:val="clear" w:color="auto" w:fill="FFFFFF"/>
+        </w:rPr>
+        <w:t>Does</w:t>
+      </w:r>
+      <w:r>
+        <w:rPr>
+          <w:rFonts w:ascii="Verdana" w:hAnsi="Verdana" w:hint="eastAsia"/>
+          <w:color w:val="333333"/>
+          <w:sz w:val="18"/>
+          <w:szCs w:val="18"/>
+          <w:shd w:val="clear" w:color="auto" w:fill="FFFFFF"/>
+        </w:rPr>
+        <w:t xml:space="preserve"> my methodology answers my research questions?</w:t>
+      </w:r>
+    </w:p>
+    <w:p>
+      <w:pPr>
+        <w:rPr>
+          <w:rFonts w:ascii="Verdana" w:hAnsi="Verdana" w:hint="eastAsia"/>
+          <w:color w:val="333333"/>
+          <w:sz w:val="18"/>
+          <w:szCs w:val="18"/>
+          <w:shd w:val="clear" w:color="auto" w:fill="FFFFFF"/>
+        </w:rPr>
+      </w:pPr>
+      <w:r>
+        <w:rPr>
+          <w:rFonts w:ascii="Verdana" w:hAnsi="Verdana" w:hint="eastAsia"/>
+          <w:color w:val="333333"/>
+          <w:sz w:val="18"/>
+          <w:szCs w:val="18"/>
+          <w:shd w:val="clear" w:color="auto" w:fill="FFFFFF"/>
+        </w:rPr>
+        <w:t xml:space="preserve">3. </w:t>
+      </w:r>
+      <w:r>
+        <w:rPr>
+          <w:rFonts w:ascii="Verdana" w:hAnsi="Verdana" w:hint="eastAsia"/>
+          <w:color w:val="333333"/>
+          <w:sz w:val="18"/>
+          <w:szCs w:val="18"/>
+          <w:shd w:val="clear" w:color="auto" w:fill="FFFFFF"/>
+        </w:rPr>
+        <w:t>用</w:t>
+      </w:r>
+      <w:r>
+        <w:rPr>
+          <w:rFonts w:ascii="Verdana" w:hAnsi="Verdana" w:hint="eastAsia"/>
+          <w:color w:val="333333"/>
+          <w:sz w:val="18"/>
+          <w:szCs w:val="18"/>
+          <w:shd w:val="clear" w:color="auto" w:fill="FFFFFF"/>
+        </w:rPr>
+        <w:t>Literature Review</w:t>
+      </w:r>
+      <w:r>
+        <w:rPr>
+          <w:rFonts w:ascii="Verdana" w:hAnsi="Verdana" w:hint="eastAsia"/>
+          <w:color w:val="333333"/>
+          <w:sz w:val="18"/>
+          <w:szCs w:val="18"/>
+          <w:shd w:val="clear" w:color="auto" w:fill="FFFFFF"/>
+        </w:rPr>
+        <w:t>来推出使用的</w:t>
+      </w:r>
+      <w:r>
+        <w:rPr>
+          <w:rFonts w:ascii="Verdana" w:hAnsi="Verdana" w:hint="eastAsia"/>
+          <w:color w:val="333333"/>
+          <w:sz w:val="18"/>
+          <w:szCs w:val="18"/>
+          <w:shd w:val="clear" w:color="auto" w:fill="FFFFFF"/>
+        </w:rPr>
+        <w:t>methodology</w:t>
+      </w:r>
+      <w:r>
+        <w:rPr>
+          <w:rFonts w:ascii="Verdana" w:hAnsi="Verdana" w:hint="eastAsia"/>
+          <w:color w:val="333333"/>
+          <w:sz w:val="18"/>
+          <w:szCs w:val="18"/>
+          <w:shd w:val="clear" w:color="auto" w:fill="FFFFFF"/>
+        </w:rPr>
+        <w:t>是</w:t>
+      </w:r>
+      <w:r>
+        <w:rPr>
+          <w:rFonts w:ascii="Verdana" w:hAnsi="Verdana" w:hint="eastAsia"/>
+          <w:color w:val="333333"/>
+          <w:sz w:val="18"/>
+          <w:szCs w:val="18"/>
+          <w:shd w:val="clear" w:color="auto" w:fill="FFFFFF"/>
+        </w:rPr>
+        <w:t>meaningful</w:t>
+      </w:r>
+      <w:r>
+        <w:rPr>
+          <w:rFonts w:ascii="Verdana" w:hAnsi="Verdana" w:hint="eastAsia"/>
+          <w:color w:val="333333"/>
+          <w:sz w:val="18"/>
+          <w:szCs w:val="18"/>
+          <w:shd w:val="clear" w:color="auto" w:fill="FFFFFF"/>
+        </w:rPr>
+        <w:t>的</w:t>
+      </w:r>
+    </w:p>
+    <w:p>
+      <w:pPr>
+        <w:rPr>
+          <w:rFonts w:ascii="Verdana" w:hAnsi="Verdana" w:hint="eastAsia"/>
+          <w:color w:val="333333"/>
+          <w:sz w:val="18"/>
+          <w:szCs w:val="18"/>
+          <w:shd w:val="clear" w:color="auto" w:fill="FFFFFF"/>
+        </w:rPr>
+      </w:pPr>
+      <w:proofErr w:type="gramStart"/>
+      <w:r>
+        <w:rPr>
+          <w:rFonts w:ascii="Verdana" w:hAnsi="Verdana" w:hint="eastAsia"/>
+          <w:color w:val="333333"/>
+          <w:sz w:val="18"/>
+          <w:szCs w:val="18"/>
+          <w:shd w:val="clear" w:color="auto" w:fill="FFFFFF"/>
+        </w:rPr>
+        <w:t>4  Divide</w:t>
+      </w:r>
+      <w:proofErr w:type="gramEnd"/>
+      <w:r>
+        <w:rPr>
+          <w:rFonts w:ascii="Verdana" w:hAnsi="Verdana" w:hint="eastAsia"/>
+          <w:color w:val="333333"/>
+          <w:sz w:val="18"/>
+          <w:szCs w:val="18"/>
+          <w:shd w:val="clear" w:color="auto" w:fill="FFFFFF"/>
+        </w:rPr>
+        <w:t xml:space="preserve"> your method into following phases:</w:t>
+      </w:r>
+    </w:p>
+    <w:p>
+      <w:pPr>
+        <w:ind w:left="180"/>
+        <w:rPr>
+          <w:rFonts w:ascii="Verdana" w:hAnsi="Verdana" w:hint="eastAsia"/>
+          <w:color w:val="333333"/>
+          <w:sz w:val="18"/>
+          <w:szCs w:val="18"/>
+          <w:shd w:val="clear" w:color="auto" w:fill="FFFFFF"/>
+        </w:rPr>
+      </w:pPr>
+      <w:r>
+        <w:rPr>
+          <w:rFonts w:ascii="Verdana" w:hAnsi="Verdana"/>
+          <w:color w:val="333333"/>
+          <w:sz w:val="18"/>
+          <w:szCs w:val="18"/>
+          <w:shd w:val="clear" w:color="auto" w:fill="FFFFFF"/>
+        </w:rPr>
+        <w:t>R</w:t>
+      </w:r>
+      <w:r>
+        <w:rPr>
+          <w:rFonts w:ascii="Verdana" w:hAnsi="Verdana" w:hint="eastAsia"/>
+          <w:color w:val="333333"/>
+          <w:sz w:val="18"/>
+          <w:szCs w:val="18"/>
+          <w:shd w:val="clear" w:color="auto" w:fill="FFFFFF"/>
+        </w:rPr>
+        <w:t xml:space="preserve">esearch design || population || sample || </w:t>
+      </w:r>
+      <w:r>
+        <w:rPr>
+          <w:rFonts w:ascii="Verdana" w:hAnsi="Verdana"/>
+          <w:color w:val="333333"/>
+          <w:sz w:val="18"/>
+          <w:szCs w:val="18"/>
+          <w:shd w:val="clear" w:color="auto" w:fill="FFFFFF"/>
+        </w:rPr>
+        <w:t>instrument</w:t>
+      </w:r>
+      <w:r>
+        <w:rPr>
+          <w:rFonts w:ascii="Verdana" w:hAnsi="Verdana" w:hint="eastAsia"/>
+          <w:color w:val="333333"/>
+          <w:sz w:val="18"/>
+          <w:szCs w:val="18"/>
+          <w:shd w:val="clear" w:color="auto" w:fill="FFFFFF"/>
+        </w:rPr>
+        <w:t xml:space="preserve"> || validity || reliability || results || IMPLEMENTATION</w:t>
+      </w:r>
+    </w:p>
+    <w:p>
+      <w:pPr>
+        <w:rPr>
+          <w:rFonts w:ascii="Verdana" w:hAnsi="Verdana" w:hint="eastAsia"/>
+          <w:color w:val="333333"/>
+          <w:sz w:val="18"/>
+          <w:szCs w:val="18"/>
+          <w:shd w:val="clear" w:color="auto" w:fill="FFFFFF"/>
+        </w:rPr>
+      </w:pPr>
+      <w:proofErr w:type="gramStart"/>
+      <w:r>
+        <w:rPr>
+          <w:rFonts w:ascii="Verdana" w:hAnsi="Verdana" w:hint="eastAsia"/>
+          <w:color w:val="333333"/>
+          <w:sz w:val="18"/>
+          <w:szCs w:val="18"/>
+          <w:shd w:val="clear" w:color="auto" w:fill="FFFFFF"/>
+        </w:rPr>
+        <w:t>5  Am</w:t>
+      </w:r>
+      <w:proofErr w:type="gramEnd"/>
+      <w:r>
+        <w:rPr>
+          <w:rFonts w:ascii="Verdana" w:hAnsi="Verdana" w:hint="eastAsia"/>
+          <w:color w:val="333333"/>
+          <w:sz w:val="18"/>
+          <w:szCs w:val="18"/>
+          <w:shd w:val="clear" w:color="auto" w:fill="FFFFFF"/>
+        </w:rPr>
+        <w:t xml:space="preserve"> I comfortable with it?</w:t>
+      </w:r>
+    </w:p>
+    <w:p>
+      <w:pPr>
+        <w:rPr>
+          <w:rFonts w:ascii="Verdana" w:hAnsi="Verdana" w:hint="eastAsia"/>
+          <w:color w:val="333333"/>
+          <w:sz w:val="18"/>
+          <w:szCs w:val="18"/>
+          <w:shd w:val="clear" w:color="auto" w:fill="FFFFFF"/>
+        </w:rPr>
+      </w:pPr>
+      <w:r>
+        <w:rPr>
+          <w:rFonts w:ascii="Verdana" w:hAnsi="Verdana" w:hint="eastAsia"/>
+          <w:color w:val="333333"/>
+          <w:sz w:val="18"/>
+          <w:szCs w:val="18"/>
+          <w:shd w:val="clear" w:color="auto" w:fill="FFFFFF"/>
+        </w:rPr>
+        <w:tab/>
+      </w:r>
+      <w:r>
+        <w:rPr>
+          <w:rFonts w:ascii="Verdana" w:hAnsi="Verdana"/>
+          <w:color w:val="333333"/>
+          <w:sz w:val="18"/>
+          <w:szCs w:val="18"/>
+          <w:shd w:val="clear" w:color="auto" w:fill="FFFFFF"/>
+        </w:rPr>
+        <w:t>S</w:t>
+      </w:r>
+      <w:r>
+        <w:rPr>
+          <w:rFonts w:ascii="Verdana" w:hAnsi="Verdana" w:hint="eastAsia"/>
+          <w:color w:val="333333"/>
+          <w:sz w:val="18"/>
+          <w:szCs w:val="18"/>
+          <w:shd w:val="clear" w:color="auto" w:fill="FFFFFF"/>
+        </w:rPr>
+        <w:t>o far so good by 5/8/2013</w:t>
+      </w:r>
+    </w:p>
+    <w:p>
+      <w:pPr>
+        <w:rPr>
+          <w:rFonts w:ascii="Verdana" w:hAnsi="Verdana" w:hint="eastAsia"/>
+          <w:color w:val="333333"/>
+          <w:sz w:val="18"/>
+          <w:szCs w:val="18"/>
+          <w:shd w:val="clear" w:color="auto" w:fill="FFFFFF"/>
+        </w:rPr>
+      </w:pPr>
+    </w:p>
+    <w:p>
+      <w:pPr>
+        <w:jc w:val="center"/>
+        <w:rPr>
+          <w:rFonts w:ascii="Verdana" w:hAnsi="Verdana" w:hint="eastAsia"/>
+          <w:b/>
+          <w:color w:val="333333"/>
+          <w:sz w:val="18"/>
+          <w:szCs w:val="18"/>
+          <w:shd w:val="clear" w:color="auto" w:fill="FFFFFF"/>
+        </w:rPr>
+      </w:pPr>
+      <w:r>
+        <w:rPr>
+          <w:rFonts w:ascii="Verdana" w:hAnsi="Verdana" w:hint="eastAsia"/>
+          <w:color w:val="333333"/>
+          <w:sz w:val="18"/>
+          <w:szCs w:val="18"/>
+          <w:shd w:val="clear" w:color="auto" w:fill="FFFFFF"/>
+        </w:rPr>
+        <w:t xml:space="preserve">How to write my </w:t>
+      </w:r>
+      <w:r>
+        <w:rPr>
+          <w:rFonts w:ascii="Verdana" w:hAnsi="Verdana" w:hint="eastAsia"/>
+          <w:b/>
+          <w:color w:val="333333"/>
+          <w:sz w:val="18"/>
+          <w:szCs w:val="18"/>
+          <w:shd w:val="clear" w:color="auto" w:fill="FFFFFF"/>
+        </w:rPr>
+        <w:t>Result</w:t>
+      </w:r>
+    </w:p>
+    <w:p>
+      <w:pPr>
+        <w:rPr>
+          <w:rFonts w:ascii="Verdana" w:hAnsi="Verdana" w:hint="eastAsia"/>
+          <w:color w:val="333333"/>
+          <w:sz w:val="18"/>
+          <w:szCs w:val="18"/>
+          <w:shd w:val="clear" w:color="auto" w:fill="FFFFFF"/>
+        </w:rPr>
+      </w:pPr>
+      <w:r>
+        <w:rPr>
+          <w:rFonts w:ascii="Verdana" w:hAnsi="Verdana" w:hint="eastAsia"/>
+          <w:color w:val="333333"/>
+          <w:sz w:val="18"/>
+          <w:szCs w:val="18"/>
+          <w:shd w:val="clear" w:color="auto" w:fill="FFFFFF"/>
+        </w:rPr>
+        <w:t xml:space="preserve">Ex. </w:t>
+      </w:r>
+      <w:r>
+        <w:rPr>
+          <w:rFonts w:ascii="Verdana" w:hAnsi="Verdana"/>
+          <w:color w:val="333333"/>
+          <w:sz w:val="18"/>
+          <w:szCs w:val="18"/>
+          <w:shd w:val="clear" w:color="auto" w:fill="FFFFFF"/>
+        </w:rPr>
+        <w:t>T</w:t>
+      </w:r>
+      <w:r>
+        <w:rPr>
+          <w:rFonts w:ascii="Verdana" w:hAnsi="Verdana" w:hint="eastAsia"/>
+          <w:color w:val="333333"/>
+          <w:sz w:val="18"/>
+          <w:szCs w:val="18"/>
+          <w:shd w:val="clear" w:color="auto" w:fill="FFFFFF"/>
+        </w:rPr>
+        <w:t>opic is about magnesium chloride</w:t>
+      </w:r>
+    </w:p>
+    <w:p>
+      <w:pPr>
+        <w:rPr>
+          <w:rFonts w:ascii="Verdana" w:hAnsi="Verdana" w:hint="eastAsia"/>
+          <w:color w:val="333333"/>
+          <w:sz w:val="18"/>
+          <w:szCs w:val="18"/>
+          <w:shd w:val="clear" w:color="auto" w:fill="FFFFFF"/>
+        </w:rPr>
+      </w:pPr>
+      <w:r>
+        <w:rPr>
+          <w:rFonts w:ascii="Verdana" w:hAnsi="Verdana" w:hint="eastAsia"/>
+          <w:color w:val="333333"/>
+          <w:sz w:val="18"/>
+          <w:szCs w:val="18"/>
+          <w:shd w:val="clear" w:color="auto" w:fill="FFFFFF"/>
+        </w:rPr>
+        <w:t xml:space="preserve">I may say state hypothetically that </w:t>
+      </w:r>
+      <w:r>
+        <w:rPr>
+          <w:rFonts w:ascii="Verdana" w:hAnsi="Verdana" w:hint="eastAsia"/>
+          <w:i/>
+          <w:color w:val="333333"/>
+          <w:sz w:val="18"/>
+          <w:szCs w:val="18"/>
+          <w:shd w:val="clear" w:color="auto" w:fill="FFFFFF"/>
+        </w:rPr>
+        <w:t xml:space="preserve">this experimental research will prove that magnesium regulates the </w:t>
+      </w:r>
+      <w:proofErr w:type="spellStart"/>
+      <w:r>
+        <w:rPr>
+          <w:rFonts w:ascii="Verdana" w:hAnsi="Verdana" w:hint="eastAsia"/>
+          <w:i/>
+          <w:color w:val="333333"/>
+          <w:sz w:val="18"/>
+          <w:szCs w:val="18"/>
+          <w:shd w:val="clear" w:color="auto" w:fill="FFFFFF"/>
+        </w:rPr>
+        <w:t>xxxx</w:t>
+      </w:r>
+      <w:proofErr w:type="spellEnd"/>
+      <w:r>
+        <w:rPr>
+          <w:rFonts w:ascii="Verdana" w:hAnsi="Verdana" w:hint="eastAsia"/>
+          <w:i/>
+          <w:color w:val="333333"/>
+          <w:sz w:val="18"/>
+          <w:szCs w:val="18"/>
+          <w:shd w:val="clear" w:color="auto" w:fill="FFFFFF"/>
+        </w:rPr>
+        <w:t xml:space="preserve"> that helps </w:t>
+      </w:r>
+      <w:proofErr w:type="gramStart"/>
+      <w:r>
+        <w:rPr>
+          <w:rFonts w:ascii="Verdana" w:hAnsi="Verdana" w:hint="eastAsia"/>
+          <w:i/>
+          <w:color w:val="333333"/>
+          <w:sz w:val="18"/>
+          <w:szCs w:val="18"/>
+          <w:shd w:val="clear" w:color="auto" w:fill="FFFFFF"/>
+        </w:rPr>
+        <w:t>xxx .</w:t>
+      </w:r>
+      <w:proofErr w:type="gramEnd"/>
+    </w:p>
+    <w:p>
+      <w:pPr>
+        <w:rPr>
+          <w:rFonts w:ascii="Verdana" w:hAnsi="Verdana" w:hint="eastAsia"/>
+          <w:color w:val="FF0000"/>
+          <w:sz w:val="18"/>
+          <w:szCs w:val="18"/>
+          <w:shd w:val="clear" w:color="auto" w:fill="FFFFFF"/>
+        </w:rPr>
+      </w:pPr>
+      <w:r>
+        <w:rPr>
+          <w:rFonts w:ascii="Verdana" w:hAnsi="Verdana" w:hint="eastAsia"/>
+          <w:color w:val="333333"/>
+          <w:sz w:val="18"/>
+          <w:szCs w:val="18"/>
+          <w:shd w:val="clear" w:color="auto" w:fill="FFFFFF"/>
+        </w:rPr>
+        <w:t xml:space="preserve">When declare my results, </w:t>
+      </w:r>
+      <w:r>
+        <w:rPr>
+          <w:rFonts w:ascii="Verdana" w:hAnsi="Verdana" w:hint="eastAsia"/>
+          <w:color w:val="FF0000"/>
+          <w:sz w:val="18"/>
+          <w:szCs w:val="18"/>
+          <w:shd w:val="clear" w:color="auto" w:fill="FFFFFF"/>
+        </w:rPr>
+        <w:t>never mention the words like I, We, I found, We found</w:t>
+      </w:r>
+      <w:r>
+        <w:rPr>
+          <w:rFonts w:ascii="Verdana" w:hAnsi="Verdana"/>
+          <w:color w:val="FF0000"/>
+          <w:sz w:val="18"/>
+          <w:szCs w:val="18"/>
+          <w:shd w:val="clear" w:color="auto" w:fill="FFFFFF"/>
+        </w:rPr>
+        <w:t>…</w:t>
+      </w:r>
+      <w:r>
+        <w:rPr>
+          <w:rFonts w:ascii="Verdana" w:hAnsi="Verdana" w:hint="eastAsia"/>
+          <w:color w:val="FF0000"/>
+          <w:sz w:val="18"/>
+          <w:szCs w:val="18"/>
+          <w:shd w:val="clear" w:color="auto" w:fill="FFFFFF"/>
+        </w:rPr>
+        <w:t xml:space="preserve">  UN-PRO!</w:t>
+      </w:r>
+    </w:p>
+    <w:p>
+      <w:pPr>
+        <w:rPr>
+          <w:rFonts w:ascii="Verdana" w:hAnsi="Verdana" w:hint="eastAsia"/>
+          <w:sz w:val="18"/>
+          <w:szCs w:val="18"/>
+          <w:shd w:val="clear" w:color="auto" w:fill="FFFFFF"/>
+        </w:rPr>
+      </w:pPr>
+      <w:r>
+        <w:rPr>
+          <w:rFonts w:ascii="Verdana" w:hAnsi="Verdana" w:hint="eastAsia"/>
+          <w:sz w:val="18"/>
+          <w:szCs w:val="18"/>
+          <w:shd w:val="clear" w:color="auto" w:fill="FFFFFF"/>
+        </w:rPr>
+        <w:t>Instead I may state, this research has investigated</w:t>
+      </w:r>
+      <w:r>
+        <w:rPr>
+          <w:rFonts w:ascii="Verdana" w:hAnsi="Verdana"/>
+          <w:sz w:val="18"/>
+          <w:szCs w:val="18"/>
+          <w:shd w:val="clear" w:color="auto" w:fill="FFFFFF"/>
+        </w:rPr>
+        <w:t>…</w:t>
+      </w:r>
+      <w:r>
+        <w:rPr>
+          <w:rFonts w:ascii="Verdana" w:hAnsi="Verdana" w:hint="eastAsia"/>
+          <w:sz w:val="18"/>
+          <w:szCs w:val="18"/>
+          <w:shd w:val="clear" w:color="auto" w:fill="FFFFFF"/>
+        </w:rPr>
+        <w:t xml:space="preserve">.. </w:t>
+      </w:r>
+      <w:proofErr w:type="gramStart"/>
+      <w:r>
+        <w:rPr>
+          <w:rFonts w:ascii="Verdana" w:hAnsi="Verdana" w:hint="eastAsia"/>
+          <w:sz w:val="18"/>
+          <w:szCs w:val="18"/>
+          <w:shd w:val="clear" w:color="auto" w:fill="FFFFFF"/>
+        </w:rPr>
+        <w:t>this</w:t>
+      </w:r>
+      <w:proofErr w:type="gramEnd"/>
+      <w:r>
+        <w:rPr>
+          <w:rFonts w:ascii="Verdana" w:hAnsi="Verdana" w:hint="eastAsia"/>
+          <w:sz w:val="18"/>
+          <w:szCs w:val="18"/>
+          <w:shd w:val="clear" w:color="auto" w:fill="FFFFFF"/>
+        </w:rPr>
+        <w:t xml:space="preserve"> study has found that</w:t>
+      </w:r>
+      <w:r>
+        <w:rPr>
+          <w:rFonts w:ascii="Verdana" w:hAnsi="Verdana"/>
+          <w:sz w:val="18"/>
+          <w:szCs w:val="18"/>
+          <w:shd w:val="clear" w:color="auto" w:fill="FFFFFF"/>
+        </w:rPr>
+        <w:t>…</w:t>
+      </w:r>
+      <w:r>
+        <w:rPr>
+          <w:rFonts w:ascii="Verdana" w:hAnsi="Verdana" w:hint="eastAsia"/>
+          <w:sz w:val="18"/>
+          <w:szCs w:val="18"/>
+          <w:shd w:val="clear" w:color="auto" w:fill="FFFFFF"/>
+        </w:rPr>
+        <w:t xml:space="preserve">. </w:t>
+      </w:r>
+      <w:r>
+        <w:rPr>
+          <w:rFonts w:ascii="Verdana" w:hAnsi="Verdana"/>
+          <w:sz w:val="18"/>
+          <w:szCs w:val="18"/>
+          <w:shd w:val="clear" w:color="auto" w:fill="FFFFFF"/>
+        </w:rPr>
+        <w:t>A</w:t>
+      </w:r>
+      <w:r>
+        <w:rPr>
+          <w:rFonts w:ascii="Verdana" w:hAnsi="Verdana" w:hint="eastAsia"/>
+          <w:sz w:val="18"/>
+          <w:szCs w:val="18"/>
+          <w:shd w:val="clear" w:color="auto" w:fill="FFFFFF"/>
+        </w:rPr>
+        <w:t>nd so on.</w:t>
+      </w:r>
+    </w:p>
+    <w:p>
+      <w:pPr>
+        <w:rPr>
+          <w:rFonts w:ascii="Verdana" w:hAnsi="Verdana" w:hint="eastAsia"/>
+          <w:sz w:val="18"/>
+          <w:szCs w:val="18"/>
+          <w:shd w:val="clear" w:color="auto" w:fill="FFFFFF"/>
+        </w:rPr>
+      </w:pPr>
+      <w:r>
+        <w:rPr>
+          <w:rFonts w:ascii="Verdana" w:hAnsi="Verdana" w:hint="eastAsia"/>
+          <w:sz w:val="18"/>
+          <w:szCs w:val="18"/>
+          <w:shd w:val="clear" w:color="auto" w:fill="FFFFFF"/>
+        </w:rPr>
+        <w:t>Considering the following when reporting your result:</w:t>
+      </w:r>
+    </w:p>
+    <w:p>
+      <w:pPr>
+        <w:rPr>
+          <w:rFonts w:ascii="Verdana" w:hAnsi="Verdana" w:hint="eastAsia"/>
+          <w:sz w:val="18"/>
+          <w:szCs w:val="18"/>
+          <w:shd w:val="clear" w:color="auto" w:fill="FFFFFF"/>
+        </w:rPr>
+      </w:pPr>
+      <w:r>
+        <w:rPr>
+          <w:rFonts w:ascii="Verdana" w:hAnsi="Verdana" w:hint="eastAsia"/>
+          <w:sz w:val="18"/>
+          <w:szCs w:val="18"/>
+          <w:shd w:val="clear" w:color="auto" w:fill="FFFFFF"/>
+        </w:rPr>
+        <w:t xml:space="preserve">1 Make and </w:t>
+      </w:r>
+      <w:r>
+        <w:rPr>
+          <w:rFonts w:ascii="Verdana" w:hAnsi="Verdana" w:hint="eastAsia"/>
+          <w:b/>
+          <w:sz w:val="18"/>
+          <w:szCs w:val="18"/>
+          <w:shd w:val="clear" w:color="auto" w:fill="FFFFFF"/>
+        </w:rPr>
+        <w:t>introduction</w:t>
+      </w:r>
+      <w:r>
+        <w:rPr>
+          <w:rFonts w:ascii="Verdana" w:hAnsi="Verdana" w:hint="eastAsia"/>
+          <w:sz w:val="18"/>
+          <w:szCs w:val="18"/>
+          <w:shd w:val="clear" w:color="auto" w:fill="FFFFFF"/>
+        </w:rPr>
+        <w:t xml:space="preserve"> (</w:t>
+      </w:r>
+      <w:r>
+        <w:rPr>
+          <w:rFonts w:ascii="Verdana" w:hAnsi="Verdana" w:hint="eastAsia"/>
+          <w:sz w:val="18"/>
+          <w:szCs w:val="18"/>
+          <w:shd w:val="clear" w:color="auto" w:fill="FFFFFF"/>
+        </w:rPr>
+        <w:t>几行就可</w:t>
+      </w:r>
+      <w:r>
+        <w:rPr>
+          <w:rFonts w:ascii="Verdana" w:hAnsi="Verdana" w:hint="eastAsia"/>
+          <w:sz w:val="18"/>
+          <w:szCs w:val="18"/>
+          <w:shd w:val="clear" w:color="auto" w:fill="FFFFFF"/>
+        </w:rPr>
+        <w:t xml:space="preserve">) at the beginning and </w:t>
+      </w:r>
+      <w:r>
+        <w:rPr>
+          <w:rFonts w:ascii="Verdana" w:hAnsi="Verdana" w:hint="eastAsia"/>
+          <w:b/>
+          <w:sz w:val="18"/>
+          <w:szCs w:val="18"/>
+          <w:shd w:val="clear" w:color="auto" w:fill="FFFFFF"/>
+        </w:rPr>
+        <w:t>a summary</w:t>
+      </w:r>
+      <w:r>
+        <w:rPr>
+          <w:rFonts w:ascii="Verdana" w:hAnsi="Verdana" w:hint="eastAsia"/>
+          <w:b/>
+          <w:sz w:val="18"/>
+          <w:szCs w:val="18"/>
+          <w:shd w:val="clear" w:color="auto" w:fill="FFFFFF"/>
+        </w:rPr>
+        <w:t xml:space="preserve"> </w:t>
+      </w:r>
+      <w:r>
+        <w:rPr>
+          <w:rFonts w:ascii="Verdana" w:hAnsi="Verdana" w:hint="eastAsia"/>
+          <w:sz w:val="18"/>
+          <w:szCs w:val="18"/>
+          <w:shd w:val="clear" w:color="auto" w:fill="FFFFFF"/>
+        </w:rPr>
+        <w:t>(</w:t>
+      </w:r>
+      <w:r>
+        <w:rPr>
+          <w:rFonts w:ascii="Verdana" w:hAnsi="Verdana" w:hint="eastAsia"/>
+          <w:sz w:val="18"/>
+          <w:szCs w:val="18"/>
+          <w:shd w:val="clear" w:color="auto" w:fill="FFFFFF"/>
+        </w:rPr>
+        <w:t>几行</w:t>
+      </w:r>
+      <w:r>
+        <w:rPr>
+          <w:rFonts w:ascii="Verdana" w:hAnsi="Verdana" w:hint="eastAsia"/>
+          <w:sz w:val="18"/>
+          <w:szCs w:val="18"/>
+          <w:shd w:val="clear" w:color="auto" w:fill="FFFFFF"/>
+        </w:rPr>
+        <w:t xml:space="preserve">) at the end of my result chapter. </w:t>
+      </w:r>
+      <w:r>
+        <w:rPr>
+          <w:rFonts w:ascii="Verdana" w:hAnsi="Verdana"/>
+          <w:sz w:val="18"/>
+          <w:szCs w:val="18"/>
+          <w:shd w:val="clear" w:color="auto" w:fill="FFFFFF"/>
+        </w:rPr>
+        <w:t>I</w:t>
+      </w:r>
+      <w:r>
+        <w:rPr>
+          <w:rFonts w:ascii="Verdana" w:hAnsi="Verdana" w:hint="eastAsia"/>
+          <w:sz w:val="18"/>
+          <w:szCs w:val="18"/>
+          <w:shd w:val="clear" w:color="auto" w:fill="FFFFFF"/>
+        </w:rPr>
+        <w:t xml:space="preserve">t is nice to inform my readers that what </w:t>
+      </w:r>
+      <w:r>
+        <w:rPr>
+          <w:rFonts w:ascii="Verdana" w:hAnsi="Verdana"/>
+          <w:sz w:val="18"/>
+          <w:szCs w:val="18"/>
+          <w:shd w:val="clear" w:color="auto" w:fill="FFFFFF"/>
+        </w:rPr>
+        <w:t>I</w:t>
+      </w:r>
+      <w:r>
+        <w:rPr>
+          <w:rFonts w:ascii="Verdana" w:hAnsi="Verdana" w:hint="eastAsia"/>
+          <w:sz w:val="18"/>
+          <w:szCs w:val="18"/>
+          <w:shd w:val="clear" w:color="auto" w:fill="FFFFFF"/>
+        </w:rPr>
+        <w:t xml:space="preserve"> am about to do and what </w:t>
+      </w:r>
+      <w:r>
+        <w:rPr>
+          <w:rFonts w:ascii="Verdana" w:hAnsi="Verdana"/>
+          <w:sz w:val="18"/>
+          <w:szCs w:val="18"/>
+          <w:shd w:val="clear" w:color="auto" w:fill="FFFFFF"/>
+        </w:rPr>
+        <w:t>I</w:t>
+      </w:r>
+      <w:r>
+        <w:rPr>
+          <w:rFonts w:ascii="Verdana" w:hAnsi="Verdana" w:hint="eastAsia"/>
+          <w:sz w:val="18"/>
+          <w:szCs w:val="18"/>
+          <w:shd w:val="clear" w:color="auto" w:fill="FFFFFF"/>
+        </w:rPr>
+        <w:t xml:space="preserve"> have done so far. </w:t>
+      </w:r>
+      <w:r>
+        <w:rPr>
+          <w:rFonts w:ascii="Verdana" w:hAnsi="Verdana" w:hint="eastAsia"/>
+          <w:sz w:val="18"/>
+          <w:szCs w:val="18"/>
+          <w:shd w:val="clear" w:color="auto" w:fill="FFFFFF"/>
+        </w:rPr>
+        <w:t>前后呼应</w:t>
+      </w:r>
+    </w:p>
+    <w:p>
+      <w:pPr>
+        <w:rPr>
+          <w:rFonts w:ascii="Verdana" w:hAnsi="Verdana" w:hint="eastAsia"/>
+          <w:sz w:val="18"/>
+          <w:szCs w:val="18"/>
+          <w:shd w:val="clear" w:color="auto" w:fill="FFFFFF"/>
+        </w:rPr>
+      </w:pPr>
+      <w:r>
+        <w:rPr>
+          <w:rFonts w:ascii="Verdana" w:hAnsi="Verdana" w:hint="eastAsia"/>
+          <w:sz w:val="18"/>
+          <w:szCs w:val="18"/>
+          <w:shd w:val="clear" w:color="auto" w:fill="FFFFFF"/>
+        </w:rPr>
+        <w:t xml:space="preserve">2 </w:t>
+      </w:r>
+      <w:r>
+        <w:rPr>
+          <w:rFonts w:ascii="Verdana" w:hAnsi="Verdana" w:hint="eastAsia"/>
+          <w:sz w:val="18"/>
+          <w:szCs w:val="18"/>
+          <w:shd w:val="clear" w:color="auto" w:fill="FFFFFF"/>
+        </w:rPr>
+        <w:t>分析数据</w:t>
+      </w:r>
+      <w:r>
+        <w:rPr>
+          <w:rFonts w:ascii="Verdana" w:hAnsi="Verdana" w:hint="eastAsia"/>
+          <w:sz w:val="18"/>
+          <w:szCs w:val="18"/>
+          <w:shd w:val="clear" w:color="auto" w:fill="FFFFFF"/>
+        </w:rPr>
+        <w:t xml:space="preserve"> a. </w:t>
+      </w:r>
+      <w:r>
+        <w:rPr>
+          <w:rFonts w:ascii="Verdana" w:hAnsi="Verdana" w:hint="eastAsia"/>
+          <w:sz w:val="18"/>
+          <w:szCs w:val="18"/>
+          <w:shd w:val="clear" w:color="auto" w:fill="FFFFFF"/>
+        </w:rPr>
+        <w:t>直接从媒介获取的数据，</w:t>
+      </w:r>
+      <w:r>
+        <w:rPr>
+          <w:rFonts w:ascii="Verdana" w:hAnsi="Verdana" w:hint="eastAsia"/>
+          <w:sz w:val="18"/>
+          <w:szCs w:val="18"/>
+          <w:shd w:val="clear" w:color="auto" w:fill="FFFFFF"/>
+        </w:rPr>
+        <w:t xml:space="preserve"> b. </w:t>
+      </w:r>
+      <w:r>
+        <w:rPr>
+          <w:rFonts w:ascii="Verdana" w:hAnsi="Verdana" w:hint="eastAsia"/>
+          <w:sz w:val="18"/>
+          <w:szCs w:val="18"/>
+          <w:shd w:val="clear" w:color="auto" w:fill="FFFFFF"/>
+        </w:rPr>
+        <w:t>获取数据后对数据处理后形成的数据</w:t>
+      </w:r>
+    </w:p>
+    <w:p>
+      <w:pPr>
+        <w:rPr>
+          <w:rFonts w:ascii="Verdana" w:hAnsi="Verdana" w:hint="eastAsia"/>
+          <w:sz w:val="18"/>
+          <w:szCs w:val="18"/>
+          <w:shd w:val="clear" w:color="auto" w:fill="FFFFFF"/>
+        </w:rPr>
+      </w:pPr>
+      <w:r>
+        <w:rPr>
+          <w:rFonts w:ascii="Verdana" w:hAnsi="Verdana" w:hint="eastAsia"/>
+          <w:sz w:val="18"/>
+          <w:szCs w:val="18"/>
+          <w:shd w:val="clear" w:color="auto" w:fill="FFFFFF"/>
+        </w:rPr>
+        <w:t xml:space="preserve">3 Use deductive (from general to specific) and inductive (from specific to general) to organize </w:t>
+      </w:r>
+      <w:r>
+        <w:rPr>
+          <w:rFonts w:ascii="Verdana" w:hAnsi="Verdana"/>
+          <w:sz w:val="18"/>
+          <w:szCs w:val="18"/>
+          <w:shd w:val="clear" w:color="auto" w:fill="FFFFFF"/>
+        </w:rPr>
+        <w:t>collected</w:t>
+      </w:r>
+      <w:r>
+        <w:rPr>
+          <w:rFonts w:ascii="Verdana" w:hAnsi="Verdana" w:hint="eastAsia"/>
+          <w:sz w:val="18"/>
+          <w:szCs w:val="18"/>
+          <w:shd w:val="clear" w:color="auto" w:fill="FFFFFF"/>
+        </w:rPr>
+        <w:t xml:space="preserve"> data. Organize data based on my research questions and hypothesis.</w:t>
+      </w:r>
+    </w:p>
+    <w:p>
+      <w:pPr>
+        <w:rPr>
+          <w:rFonts w:ascii="Verdana" w:hAnsi="Verdana" w:hint="eastAsia"/>
+          <w:sz w:val="18"/>
+          <w:szCs w:val="18"/>
+          <w:shd w:val="clear" w:color="auto" w:fill="FFFFFF"/>
+        </w:rPr>
+      </w:pPr>
+      <w:r>
+        <w:rPr>
+          <w:rFonts w:ascii="Verdana" w:hAnsi="Verdana" w:hint="eastAsia"/>
+          <w:sz w:val="18"/>
+          <w:szCs w:val="18"/>
+          <w:shd w:val="clear" w:color="auto" w:fill="FFFFFF"/>
+        </w:rPr>
+        <w:t>4 display your data based on relationships among those collected data.</w:t>
+      </w:r>
+    </w:p>
+    <w:p>
+      <w:pPr>
+        <w:rPr>
+          <w:rFonts w:ascii="Verdana" w:hAnsi="Verdana" w:hint="eastAsia"/>
+          <w:sz w:val="18"/>
+          <w:szCs w:val="18"/>
+          <w:shd w:val="clear" w:color="auto" w:fill="FFFFFF"/>
+        </w:rPr>
+      </w:pPr>
+      <w:r>
+        <w:rPr>
+          <w:rFonts w:ascii="Verdana" w:hAnsi="Verdana" w:hint="eastAsia"/>
+          <w:sz w:val="18"/>
+          <w:szCs w:val="18"/>
+          <w:shd w:val="clear" w:color="auto" w:fill="FFFFFF"/>
+        </w:rPr>
+        <w:t xml:space="preserve">5 </w:t>
+      </w:r>
+      <w:r>
+        <w:rPr>
+          <w:rFonts w:ascii="Verdana" w:hAnsi="Verdana" w:hint="eastAsia"/>
+          <w:sz w:val="18"/>
+          <w:szCs w:val="18"/>
+          <w:shd w:val="clear" w:color="auto" w:fill="FFFFFF"/>
+        </w:rPr>
+        <w:t>确保数据的准确性</w:t>
+      </w:r>
+      <w:r>
+        <w:rPr>
+          <w:rFonts w:ascii="Verdana" w:hAnsi="Verdana" w:hint="eastAsia"/>
+          <w:sz w:val="18"/>
+          <w:szCs w:val="18"/>
+          <w:shd w:val="clear" w:color="auto" w:fill="FFFFFF"/>
+        </w:rPr>
+        <w:t xml:space="preserve"> V and V</w:t>
+      </w:r>
+    </w:p>
+    <w:p>
+      <w:pPr>
+        <w:rPr>
+          <w:rFonts w:ascii="Verdana" w:hAnsi="Verdana" w:hint="eastAsia"/>
+          <w:sz w:val="18"/>
+          <w:szCs w:val="18"/>
+          <w:shd w:val="clear" w:color="auto" w:fill="FFFFFF"/>
+        </w:rPr>
+      </w:pPr>
+      <w:r>
+        <w:rPr>
+          <w:rFonts w:ascii="Verdana" w:hAnsi="Verdana" w:hint="eastAsia"/>
+          <w:sz w:val="18"/>
+          <w:szCs w:val="18"/>
+          <w:shd w:val="clear" w:color="auto" w:fill="FFFFFF"/>
+        </w:rPr>
+        <w:t xml:space="preserve">6 Report what </w:t>
+      </w:r>
+      <w:proofErr w:type="gramStart"/>
+      <w:r>
+        <w:rPr>
+          <w:rFonts w:ascii="Verdana" w:hAnsi="Verdana" w:hint="eastAsia"/>
+          <w:sz w:val="18"/>
+          <w:szCs w:val="18"/>
+          <w:shd w:val="clear" w:color="auto" w:fill="FFFFFF"/>
+        </w:rPr>
+        <w:t>did you find</w:t>
+      </w:r>
+      <w:proofErr w:type="gramEnd"/>
+      <w:r>
+        <w:rPr>
+          <w:rFonts w:ascii="Verdana" w:hAnsi="Verdana" w:hint="eastAsia"/>
+          <w:sz w:val="18"/>
+          <w:szCs w:val="18"/>
+          <w:shd w:val="clear" w:color="auto" w:fill="FFFFFF"/>
+        </w:rPr>
+        <w:t xml:space="preserve"> from your experiment </w:t>
+      </w:r>
+      <w:r>
+        <w:rPr>
+          <w:rFonts w:ascii="Verdana" w:hAnsi="Verdana" w:hint="eastAsia"/>
+          <w:color w:val="FF0000"/>
+          <w:sz w:val="18"/>
+          <w:szCs w:val="18"/>
+          <w:shd w:val="clear" w:color="auto" w:fill="FFFFFF"/>
+        </w:rPr>
+        <w:t>without adding any comment of your own</w:t>
+      </w:r>
+      <w:r>
+        <w:rPr>
+          <w:rFonts w:ascii="Verdana" w:hAnsi="Verdana" w:hint="eastAsia"/>
+          <w:sz w:val="18"/>
+          <w:szCs w:val="18"/>
+          <w:shd w:val="clear" w:color="auto" w:fill="FFFFFF"/>
+        </w:rPr>
+        <w:t xml:space="preserve"> </w:t>
+      </w:r>
+    </w:p>
+    <w:p>
+      <w:pPr>
+        <w:rPr>
+          <w:rFonts w:ascii="Verdana" w:hAnsi="Verdana" w:hint="eastAsia"/>
+          <w:color w:val="FF0000"/>
+          <w:sz w:val="18"/>
+          <w:szCs w:val="18"/>
+          <w:shd w:val="clear" w:color="auto" w:fill="FFFFFF"/>
+        </w:rPr>
+      </w:pPr>
+      <w:r>
+        <w:rPr>
+          <w:rFonts w:ascii="Verdana" w:hAnsi="Verdana" w:hint="eastAsia"/>
+          <w:sz w:val="18"/>
+          <w:szCs w:val="18"/>
+          <w:shd w:val="clear" w:color="auto" w:fill="FFFFFF"/>
+        </w:rPr>
+        <w:t xml:space="preserve">7 analyze my findings to see if it answers my research questions. </w:t>
+      </w:r>
+      <w:proofErr w:type="gramStart"/>
+      <w:r>
+        <w:rPr>
+          <w:rFonts w:ascii="Verdana" w:hAnsi="Verdana" w:hint="eastAsia"/>
+          <w:color w:val="FF0000"/>
+          <w:sz w:val="18"/>
+          <w:szCs w:val="18"/>
+          <w:shd w:val="clear" w:color="auto" w:fill="FFFFFF"/>
+        </w:rPr>
+        <w:t>without</w:t>
+      </w:r>
+      <w:proofErr w:type="gramEnd"/>
+      <w:r>
+        <w:rPr>
+          <w:rFonts w:ascii="Verdana" w:hAnsi="Verdana" w:hint="eastAsia"/>
+          <w:color w:val="FF0000"/>
+          <w:sz w:val="18"/>
+          <w:szCs w:val="18"/>
+          <w:shd w:val="clear" w:color="auto" w:fill="FFFFFF"/>
+        </w:rPr>
+        <w:t xml:space="preserve"> adding any comment of your own</w:t>
+      </w:r>
+    </w:p>
+    <w:p>
+      <w:pPr>
+        <w:rPr>
+          <w:rFonts w:ascii="Verdana" w:hAnsi="Verdana" w:hint="eastAsia"/>
+          <w:color w:val="333333"/>
+          <w:sz w:val="18"/>
+          <w:szCs w:val="18"/>
+          <w:shd w:val="clear" w:color="auto" w:fill="FFFFFF"/>
+        </w:rPr>
+      </w:pPr>
+      <w:r>
+        <w:rPr>
+          <w:rFonts w:ascii="Verdana" w:hAnsi="Verdana" w:hint="eastAsia"/>
+          <w:color w:val="333333"/>
+          <w:sz w:val="18"/>
+          <w:szCs w:val="18"/>
+          <w:shd w:val="clear" w:color="auto" w:fill="FFFFFF"/>
+        </w:rPr>
+        <w:t>How to write my Conclusion and Discussion</w:t>
+      </w:r>
+    </w:p>
+    <w:p>
+      <w:pPr>
+        <w:rPr>
+          <w:rFonts w:ascii="Verdana" w:hAnsi="Verdana" w:hint="eastAsia"/>
+          <w:color w:val="333333"/>
+          <w:sz w:val="18"/>
+          <w:szCs w:val="18"/>
+          <w:shd w:val="clear" w:color="auto" w:fill="FFFFFF"/>
+        </w:rPr>
+      </w:pPr>
+      <w:r>
+        <w:rPr>
+          <w:rFonts w:ascii="Verdana" w:hAnsi="Verdana" w:hint="eastAsia"/>
+          <w:color w:val="333333"/>
+          <w:sz w:val="18"/>
+          <w:szCs w:val="18"/>
+          <w:shd w:val="clear" w:color="auto" w:fill="FFFFFF"/>
+        </w:rPr>
+        <w:t xml:space="preserve">Conclusion </w:t>
+      </w:r>
+      <w:r>
+        <w:rPr>
+          <w:rFonts w:ascii="Verdana" w:hAnsi="Verdana" w:hint="eastAsia"/>
+          <w:color w:val="333333"/>
+          <w:sz w:val="18"/>
+          <w:szCs w:val="18"/>
+          <w:shd w:val="clear" w:color="auto" w:fill="FFFFFF"/>
+        </w:rPr>
+        <w:t>是和</w:t>
+      </w:r>
+      <w:r>
+        <w:rPr>
+          <w:rFonts w:ascii="Verdana" w:hAnsi="Verdana" w:hint="eastAsia"/>
+          <w:color w:val="333333"/>
+          <w:sz w:val="18"/>
+          <w:szCs w:val="18"/>
+          <w:shd w:val="clear" w:color="auto" w:fill="FFFFFF"/>
+        </w:rPr>
+        <w:t xml:space="preserve"> </w:t>
+      </w:r>
+      <w:r>
+        <w:rPr>
+          <w:rFonts w:ascii="Verdana" w:hAnsi="Verdana" w:hint="eastAsia"/>
+          <w:color w:val="333333"/>
+          <w:sz w:val="18"/>
+          <w:szCs w:val="18"/>
+          <w:shd w:val="clear" w:color="auto" w:fill="FFFFFF"/>
+        </w:rPr>
+        <w:t>开头的</w:t>
+      </w:r>
+      <w:r>
+        <w:rPr>
+          <w:rFonts w:ascii="Verdana" w:hAnsi="Verdana" w:hint="eastAsia"/>
+          <w:color w:val="333333"/>
+          <w:sz w:val="18"/>
+          <w:szCs w:val="18"/>
+          <w:shd w:val="clear" w:color="auto" w:fill="FFFFFF"/>
+        </w:rPr>
+        <w:t xml:space="preserve"> Introduction </w:t>
+      </w:r>
+      <w:r>
+        <w:rPr>
+          <w:rFonts w:ascii="Verdana" w:hAnsi="Verdana" w:hint="eastAsia"/>
+          <w:color w:val="333333"/>
+          <w:sz w:val="18"/>
+          <w:szCs w:val="18"/>
+          <w:shd w:val="clear" w:color="auto" w:fill="FFFFFF"/>
+        </w:rPr>
+        <w:t>相呼应</w:t>
+      </w:r>
+    </w:p>
+    <w:p>
+      <w:pPr>
+        <w:rPr>
+          <w:rFonts w:ascii="Verdana" w:hAnsi="Verdana" w:hint="eastAsia"/>
+          <w:color w:val="333333"/>
+          <w:sz w:val="18"/>
+          <w:szCs w:val="18"/>
+          <w:shd w:val="clear" w:color="auto" w:fill="FFFFFF"/>
+        </w:rPr>
+      </w:pPr>
+      <w:proofErr w:type="gramStart"/>
+      <w:r>
+        <w:rPr>
+          <w:rFonts w:ascii="Verdana" w:hAnsi="Verdana" w:hint="eastAsia"/>
+          <w:color w:val="333333"/>
+          <w:sz w:val="18"/>
+          <w:szCs w:val="18"/>
+          <w:shd w:val="clear" w:color="auto" w:fill="FFFFFF"/>
+        </w:rPr>
+        <w:t>Intro</w:t>
+      </w:r>
+      <w:r>
+        <w:rPr>
+          <w:rFonts w:ascii="Verdana" w:hAnsi="Verdana" w:hint="eastAsia"/>
+          <w:color w:val="333333"/>
+          <w:sz w:val="18"/>
+          <w:szCs w:val="18"/>
+          <w:shd w:val="clear" w:color="auto" w:fill="FFFFFF"/>
+        </w:rPr>
+        <w:t>提出问题</w:t>
+      </w:r>
+      <w:r>
+        <w:rPr>
+          <w:rFonts w:ascii="Verdana" w:hAnsi="Verdana" w:hint="eastAsia"/>
+          <w:color w:val="333333"/>
+          <w:sz w:val="18"/>
+          <w:szCs w:val="18"/>
+          <w:shd w:val="clear" w:color="auto" w:fill="FFFFFF"/>
+        </w:rPr>
+        <w:t xml:space="preserve">  Conclusion</w:t>
+      </w:r>
+      <w:r>
+        <w:rPr>
+          <w:rFonts w:ascii="Verdana" w:hAnsi="Verdana" w:hint="eastAsia"/>
+          <w:color w:val="333333"/>
+          <w:sz w:val="18"/>
+          <w:szCs w:val="18"/>
+          <w:shd w:val="clear" w:color="auto" w:fill="FFFFFF"/>
+        </w:rPr>
+        <w:t>回答问题</w:t>
+      </w:r>
+      <w:proofErr w:type="gramEnd"/>
+      <w:r>
+        <w:rPr>
+          <w:rFonts w:ascii="Verdana" w:hAnsi="Verdana" w:hint="eastAsia"/>
+          <w:color w:val="333333"/>
+          <w:sz w:val="18"/>
+          <w:szCs w:val="18"/>
+          <w:shd w:val="clear" w:color="auto" w:fill="FFFFFF"/>
+        </w:rPr>
+        <w:t xml:space="preserve"> Conclusion</w:t>
+      </w:r>
+      <w:r>
+        <w:rPr>
+          <w:rFonts w:ascii="Verdana" w:hAnsi="Verdana" w:hint="eastAsia"/>
+          <w:color w:val="333333"/>
+          <w:sz w:val="18"/>
+          <w:szCs w:val="18"/>
+          <w:shd w:val="clear" w:color="auto" w:fill="FFFFFF"/>
+        </w:rPr>
+        <w:t>不是</w:t>
+      </w:r>
+      <w:r>
+        <w:rPr>
+          <w:rFonts w:ascii="Verdana" w:hAnsi="Verdana" w:hint="eastAsia"/>
+          <w:color w:val="333333"/>
+          <w:sz w:val="18"/>
+          <w:szCs w:val="18"/>
+          <w:shd w:val="clear" w:color="auto" w:fill="FFFFFF"/>
+        </w:rPr>
+        <w:t>Intro</w:t>
+      </w:r>
+      <w:r>
+        <w:rPr>
+          <w:rFonts w:ascii="Verdana" w:hAnsi="Verdana" w:hint="eastAsia"/>
+          <w:color w:val="333333"/>
+          <w:sz w:val="18"/>
+          <w:szCs w:val="18"/>
+          <w:shd w:val="clear" w:color="auto" w:fill="FFFFFF"/>
+        </w:rPr>
+        <w:t>的总结</w:t>
+      </w:r>
+    </w:p>
+    <w:p>
+      <w:pPr>
+        <w:rPr>
+          <w:rFonts w:ascii="Verdana" w:hAnsi="Verdana" w:hint="eastAsia"/>
+          <w:color w:val="333333"/>
+          <w:sz w:val="18"/>
+          <w:szCs w:val="18"/>
+          <w:shd w:val="clear" w:color="auto" w:fill="FFFFFF"/>
+        </w:rPr>
+      </w:pPr>
+      <w:r>
+        <w:rPr>
+          <w:rFonts w:ascii="Verdana" w:hAnsi="Verdana" w:hint="eastAsia"/>
+          <w:color w:val="333333"/>
+          <w:sz w:val="18"/>
+          <w:szCs w:val="18"/>
+          <w:shd w:val="clear" w:color="auto" w:fill="FFFFFF"/>
+        </w:rPr>
+        <w:t>Considering the following:</w:t>
+      </w:r>
+    </w:p>
+    <w:p>
+      <w:pPr>
+        <w:rPr>
+          <w:rFonts w:ascii="Verdana" w:hAnsi="Verdana" w:hint="eastAsia"/>
+          <w:color w:val="FF0000"/>
+          <w:sz w:val="18"/>
+          <w:szCs w:val="18"/>
+          <w:shd w:val="clear" w:color="auto" w:fill="FFFFFF"/>
+        </w:rPr>
+      </w:pPr>
+      <w:r>
+        <w:rPr>
+          <w:rFonts w:ascii="Verdana" w:hAnsi="Verdana" w:hint="eastAsia"/>
+          <w:color w:val="333333"/>
+          <w:sz w:val="18"/>
+          <w:szCs w:val="18"/>
+          <w:shd w:val="clear" w:color="auto" w:fill="FFFFFF"/>
+        </w:rPr>
+        <w:t xml:space="preserve">1 </w:t>
+      </w:r>
+      <w:proofErr w:type="spellStart"/>
+      <w:r>
+        <w:rPr>
+          <w:rFonts w:ascii="Verdana" w:hAnsi="Verdana" w:hint="eastAsia"/>
+          <w:color w:val="333333"/>
+          <w:sz w:val="18"/>
+          <w:szCs w:val="18"/>
+          <w:shd w:val="clear" w:color="auto" w:fill="FFFFFF"/>
+        </w:rPr>
+        <w:t>expain</w:t>
+      </w:r>
+      <w:proofErr w:type="spellEnd"/>
+      <w:r>
+        <w:rPr>
+          <w:rFonts w:ascii="Verdana" w:hAnsi="Verdana" w:hint="eastAsia"/>
+          <w:color w:val="333333"/>
+          <w:sz w:val="18"/>
+          <w:szCs w:val="18"/>
+          <w:shd w:val="clear" w:color="auto" w:fill="FFFFFF"/>
+        </w:rPr>
+        <w:t xml:space="preserve"> in plain </w:t>
+      </w:r>
+      <w:r>
+        <w:rPr>
+          <w:rFonts w:ascii="Verdana" w:hAnsi="Verdana"/>
+          <w:color w:val="333333"/>
+          <w:sz w:val="18"/>
+          <w:szCs w:val="18"/>
+          <w:shd w:val="clear" w:color="auto" w:fill="FFFFFF"/>
+        </w:rPr>
+        <w:t>English</w:t>
+      </w:r>
+      <w:r>
+        <w:rPr>
+          <w:rFonts w:ascii="Verdana" w:hAnsi="Verdana" w:hint="eastAsia"/>
+          <w:color w:val="333333"/>
+          <w:sz w:val="18"/>
+          <w:szCs w:val="18"/>
+          <w:shd w:val="clear" w:color="auto" w:fill="FFFFFF"/>
+        </w:rPr>
+        <w:t xml:space="preserve"> what we understand now that we did not understand before. </w:t>
+      </w:r>
+      <w:proofErr w:type="gramStart"/>
+      <w:r>
+        <w:rPr>
+          <w:rFonts w:ascii="Verdana" w:hAnsi="Verdana" w:hint="eastAsia"/>
+          <w:color w:val="FF0000"/>
+          <w:sz w:val="18"/>
+          <w:szCs w:val="18"/>
+          <w:shd w:val="clear" w:color="auto" w:fill="FFFFFF"/>
+        </w:rPr>
+        <w:t>without</w:t>
+      </w:r>
+      <w:proofErr w:type="gramEnd"/>
+      <w:r>
+        <w:rPr>
+          <w:rFonts w:ascii="Verdana" w:hAnsi="Verdana" w:hint="eastAsia"/>
+          <w:color w:val="FF0000"/>
+          <w:sz w:val="18"/>
+          <w:szCs w:val="18"/>
+          <w:shd w:val="clear" w:color="auto" w:fill="FFFFFF"/>
+        </w:rPr>
+        <w:t xml:space="preserve"> adding any comment of your own</w:t>
+      </w:r>
+    </w:p>
+    <w:p>
+      <w:pPr>
+        <w:rPr>
+          <w:rFonts w:ascii="Verdana" w:hAnsi="Verdana" w:hint="eastAsia"/>
+          <w:color w:val="333333"/>
+          <w:sz w:val="18"/>
+          <w:szCs w:val="18"/>
+          <w:shd w:val="clear" w:color="auto" w:fill="FFFFFF"/>
+        </w:rPr>
+      </w:pPr>
+      <w:r>
+        <w:rPr>
+          <w:rFonts w:ascii="Verdana" w:hAnsi="Verdana" w:hint="eastAsia"/>
+          <w:color w:val="333333"/>
+          <w:sz w:val="18"/>
+          <w:szCs w:val="18"/>
+          <w:shd w:val="clear" w:color="auto" w:fill="FFFFFF"/>
+        </w:rPr>
+        <w:t>2 Interpret your problem statement and show with evidence from your literature review section that you have indeed bridged a major gap in knowledge.</w:t>
+      </w:r>
+    </w:p>
+    <w:p>
+      <w:pPr>
+        <w:rPr>
+          <w:rFonts w:ascii="Verdana" w:hAnsi="Verdana" w:hint="eastAsia"/>
+          <w:color w:val="333333"/>
+          <w:sz w:val="18"/>
+          <w:szCs w:val="18"/>
+          <w:shd w:val="clear" w:color="auto" w:fill="FFFFFF"/>
+        </w:rPr>
+      </w:pPr>
+      <w:r>
+        <w:rPr>
+          <w:rFonts w:ascii="Verdana" w:hAnsi="Verdana" w:hint="eastAsia"/>
+          <w:color w:val="333333"/>
+          <w:sz w:val="18"/>
+          <w:szCs w:val="18"/>
+          <w:shd w:val="clear" w:color="auto" w:fill="FFFFFF"/>
+        </w:rPr>
+        <w:t>3 Interpret your hypothesis and problem statement with evidence from your literature review section and give logical reasoning that what you have claimed.</w:t>
+      </w:r>
+    </w:p>
+    <w:p>
+      <w:pPr>
+        <w:rPr>
+          <w:rFonts w:ascii="Verdana" w:hAnsi="Verdana" w:hint="eastAsia"/>
+          <w:color w:val="333333"/>
+          <w:sz w:val="18"/>
+          <w:szCs w:val="18"/>
+          <w:shd w:val="clear" w:color="auto" w:fill="FFFFFF"/>
+        </w:rPr>
+      </w:pPr>
+      <w:r>
+        <w:rPr>
+          <w:rFonts w:ascii="Verdana" w:hAnsi="Verdana" w:hint="eastAsia"/>
+          <w:color w:val="333333"/>
+          <w:sz w:val="18"/>
+          <w:szCs w:val="18"/>
+          <w:shd w:val="clear" w:color="auto" w:fill="FFFFFF"/>
+        </w:rPr>
+        <w:t xml:space="preserve">4 </w:t>
+      </w:r>
+      <w:r>
+        <w:rPr>
+          <w:rFonts w:ascii="Verdana" w:hAnsi="Verdana" w:hint="eastAsia"/>
+          <w:color w:val="333333"/>
+          <w:sz w:val="18"/>
+          <w:szCs w:val="18"/>
+          <w:shd w:val="clear" w:color="auto" w:fill="FFFFFF"/>
+        </w:rPr>
+        <w:t>说你解决了的问题</w:t>
+      </w:r>
+      <w:r>
+        <w:rPr>
+          <w:rFonts w:ascii="Verdana" w:hAnsi="Verdana" w:hint="eastAsia"/>
+          <w:color w:val="333333"/>
+          <w:sz w:val="18"/>
+          <w:szCs w:val="18"/>
+          <w:shd w:val="clear" w:color="auto" w:fill="FFFFFF"/>
+        </w:rPr>
+        <w:t>,</w:t>
+      </w:r>
+      <w:r>
+        <w:rPr>
+          <w:rFonts w:ascii="Verdana" w:hAnsi="Verdana" w:hint="eastAsia"/>
+          <w:color w:val="333333"/>
+          <w:sz w:val="18"/>
+          <w:szCs w:val="18"/>
+          <w:shd w:val="clear" w:color="auto" w:fill="FFFFFF"/>
+        </w:rPr>
+        <w:t>和以后以后将要解决的问题</w:t>
+      </w:r>
+    </w:p>
+    <w:p>
+      <w:pPr>
+        <w:rPr>
+          <w:rFonts w:ascii="Verdana" w:hAnsi="Verdana" w:hint="eastAsia"/>
+          <w:color w:val="333333"/>
+          <w:sz w:val="18"/>
+          <w:szCs w:val="18"/>
+          <w:shd w:val="clear" w:color="auto" w:fill="FFFFFF"/>
+        </w:rPr>
+      </w:pPr>
+      <w:r>
+        <w:rPr>
+          <w:rFonts w:ascii="Verdana" w:hAnsi="Verdana" w:hint="eastAsia"/>
+          <w:color w:val="333333"/>
+          <w:sz w:val="18"/>
+          <w:szCs w:val="18"/>
+          <w:shd w:val="clear" w:color="auto" w:fill="FFFFFF"/>
+        </w:rPr>
+        <w:t>5 Make sure that you reconnect your claims with lots of documented evidence from your literature review to interpret your findings. Lastly, do not forget to be concise and to the point, no more no less.</w:t>
+      </w:r>
+    </w:p>
     <w:sectPr>
       <w:pgSz w:w="12240" w:h="15840"/>
       <w:pgMar w:top="1440" w:right="1800" w:bottom="1440" w:left="1800" w:header="720" w:footer="720" w:gutter="0"/>
@@ -449,6 +3212,98 @@
 <file path=word/numbering.xml><?xml version="1.0" encoding="utf-8"?>
 <w:numbering xmlns:ve="http://schemas.openxmlformats.org/markup-compatibility/2006" xmlns:o="urn:schemas-microsoft-com:office:office" xmlns:r="http://schemas.openxmlformats.org/officeDocument/2006/relationships" xmlns:m="http://schemas.openxmlformats.org/officeDocument/2006/math" xmlns:v="urn:schemas-microsoft-com:vml" xmlns:wp="http://schemas.openxmlformats.org/drawingml/2006/wordprocessingDrawing" xmlns:w10="urn:schemas-microsoft-com:office:word" xmlns:w="http://schemas.openxmlformats.org/wordprocessingml/2006/main" xmlns:wne="http://schemas.microsoft.com/office/word/2006/wordml">
   <w:abstractNum w:abstractNumId="0">
+    <w:nsid w:val="04BF51E5"/>
+    <w:multiLevelType w:val="hybridMultilevel"/>
+    <w:tmpl w:val="CCF2FFAA"/>
+    <w:lvl w:ilvl="0" w:tplc="46E649D4">
+      <w:start w:val="1"/>
+      <w:numFmt w:val="decimal"/>
+      <w:lvlText w:val="%1."/>
+      <w:lvlJc w:val="left"/>
+      <w:pPr>
+        <w:ind w:left="720" w:hanging="360"/>
+      </w:pPr>
+      <w:rPr>
+        <w:rFonts w:ascii="Verdana" w:hAnsi="Verdana" w:hint="default"/>
+        <w:b w:val="0"/>
+        <w:color w:val="333333"/>
+        <w:sz w:val="18"/>
+      </w:rPr>
+    </w:lvl>
+    <w:lvl w:ilvl="1" w:tplc="04090019" w:tentative="1">
+      <w:start w:val="1"/>
+      <w:numFmt w:val="lowerLetter"/>
+      <w:lvlText w:val="%2."/>
+      <w:lvlJc w:val="left"/>
+      <w:pPr>
+        <w:ind w:left="1440" w:hanging="360"/>
+      </w:pPr>
+    </w:lvl>
+    <w:lvl w:ilvl="2" w:tplc="0409001B" w:tentative="1">
+      <w:start w:val="1"/>
+      <w:numFmt w:val="lowerRoman"/>
+      <w:lvlText w:val="%3."/>
+      <w:lvlJc w:val="right"/>
+      <w:pPr>
+        <w:ind w:left="2160" w:hanging="180"/>
+      </w:pPr>
+    </w:lvl>
+    <w:lvl w:ilvl="3" w:tplc="0409000F" w:tentative="1">
+      <w:start w:val="1"/>
+      <w:numFmt w:val="decimal"/>
+      <w:lvlText w:val="%4."/>
+      <w:lvlJc w:val="left"/>
+      <w:pPr>
+        <w:ind w:left="2880" w:hanging="360"/>
+      </w:pPr>
+    </w:lvl>
+    <w:lvl w:ilvl="4" w:tplc="04090019" w:tentative="1">
+      <w:start w:val="1"/>
+      <w:numFmt w:val="lowerLetter"/>
+      <w:lvlText w:val="%5."/>
+      <w:lvlJc w:val="left"/>
+      <w:pPr>
+        <w:ind w:left="3600" w:hanging="360"/>
+      </w:pPr>
+    </w:lvl>
+    <w:lvl w:ilvl="5" w:tplc="0409001B" w:tentative="1">
+      <w:start w:val="1"/>
+      <w:numFmt w:val="lowerRoman"/>
+      <w:lvlText w:val="%6."/>
+      <w:lvlJc w:val="right"/>
+      <w:pPr>
+        <w:ind w:left="4320" w:hanging="180"/>
+      </w:pPr>
+    </w:lvl>
+    <w:lvl w:ilvl="6" w:tplc="0409000F" w:tentative="1">
+      <w:start w:val="1"/>
+      <w:numFmt w:val="decimal"/>
+      <w:lvlText w:val="%7."/>
+      <w:lvlJc w:val="left"/>
+      <w:pPr>
+        <w:ind w:left="5040" w:hanging="360"/>
+      </w:pPr>
+    </w:lvl>
+    <w:lvl w:ilvl="7" w:tplc="04090019" w:tentative="1">
+      <w:start w:val="1"/>
+      <w:numFmt w:val="lowerLetter"/>
+      <w:lvlText w:val="%8."/>
+      <w:lvlJc w:val="left"/>
+      <w:pPr>
+        <w:ind w:left="5760" w:hanging="360"/>
+      </w:pPr>
+    </w:lvl>
+    <w:lvl w:ilvl="8" w:tplc="0409001B" w:tentative="1">
+      <w:start w:val="1"/>
+      <w:numFmt w:val="lowerRoman"/>
+      <w:lvlText w:val="%9."/>
+      <w:lvlJc w:val="right"/>
+      <w:pPr>
+        <w:ind w:left="6480" w:hanging="180"/>
+      </w:pPr>
+    </w:lvl>
+  </w:abstractNum>
+  <w:abstractNum w:abstractNumId="1">
     <w:nsid w:val="1828749B"/>
     <w:multiLevelType w:val="hybridMultilevel"/>
     <w:tmpl w:val="E650513C"/>
@@ -537,7 +3392,96 @@
       </w:pPr>
     </w:lvl>
   </w:abstractNum>
-  <w:abstractNum w:abstractNumId="1">
+  <w:abstractNum w:abstractNumId="2">
+    <w:nsid w:val="1B9133CC"/>
+    <w:multiLevelType w:val="hybridMultilevel"/>
+    <w:tmpl w:val="D276A7B6"/>
+    <w:lvl w:ilvl="0" w:tplc="B192DB34">
+      <w:start w:val="1"/>
+      <w:numFmt w:val="lowerLetter"/>
+      <w:lvlText w:val="%1."/>
+      <w:lvlJc w:val="left"/>
+      <w:pPr>
+        <w:ind w:left="1080" w:hanging="360"/>
+      </w:pPr>
+      <w:rPr>
+        <w:rFonts w:hint="default"/>
+      </w:rPr>
+    </w:lvl>
+    <w:lvl w:ilvl="1" w:tplc="04090019" w:tentative="1">
+      <w:start w:val="1"/>
+      <w:numFmt w:val="lowerLetter"/>
+      <w:lvlText w:val="%2."/>
+      <w:lvlJc w:val="left"/>
+      <w:pPr>
+        <w:ind w:left="1800" w:hanging="360"/>
+      </w:pPr>
+    </w:lvl>
+    <w:lvl w:ilvl="2" w:tplc="0409001B" w:tentative="1">
+      <w:start w:val="1"/>
+      <w:numFmt w:val="lowerRoman"/>
+      <w:lvlText w:val="%3."/>
+      <w:lvlJc w:val="right"/>
+      <w:pPr>
+        <w:ind w:left="2520" w:hanging="180"/>
+      </w:pPr>
+    </w:lvl>
+    <w:lvl w:ilvl="3" w:tplc="0409000F" w:tentative="1">
+      <w:start w:val="1"/>
+      <w:numFmt w:val="decimal"/>
+      <w:lvlText w:val="%4."/>
+      <w:lvlJc w:val="left"/>
+      <w:pPr>
+        <w:ind w:left="3240" w:hanging="360"/>
+      </w:pPr>
+    </w:lvl>
+    <w:lvl w:ilvl="4" w:tplc="04090019" w:tentative="1">
+      <w:start w:val="1"/>
+      <w:numFmt w:val="lowerLetter"/>
+      <w:lvlText w:val="%5."/>
+      <w:lvlJc w:val="left"/>
+      <w:pPr>
+        <w:ind w:left="3960" w:hanging="360"/>
+      </w:pPr>
+    </w:lvl>
+    <w:lvl w:ilvl="5" w:tplc="0409001B" w:tentative="1">
+      <w:start w:val="1"/>
+      <w:numFmt w:val="lowerRoman"/>
+      <w:lvlText w:val="%6."/>
+      <w:lvlJc w:val="right"/>
+      <w:pPr>
+        <w:ind w:left="4680" w:hanging="180"/>
+      </w:pPr>
+    </w:lvl>
+    <w:lvl w:ilvl="6" w:tplc="0409000F" w:tentative="1">
+      <w:start w:val="1"/>
+      <w:numFmt w:val="decimal"/>
+      <w:lvlText w:val="%7."/>
+      <w:lvlJc w:val="left"/>
+      <w:pPr>
+        <w:ind w:left="5400" w:hanging="360"/>
+      </w:pPr>
+    </w:lvl>
+    <w:lvl w:ilvl="7" w:tplc="04090019" w:tentative="1">
+      <w:start w:val="1"/>
+      <w:numFmt w:val="lowerLetter"/>
+      <w:lvlText w:val="%8."/>
+      <w:lvlJc w:val="left"/>
+      <w:pPr>
+        <w:ind w:left="6120" w:hanging="360"/>
+      </w:pPr>
+    </w:lvl>
+    <w:lvl w:ilvl="8" w:tplc="0409001B" w:tentative="1">
+      <w:start w:val="1"/>
+      <w:numFmt w:val="lowerRoman"/>
+      <w:lvlText w:val="%9."/>
+      <w:lvlJc w:val="right"/>
+      <w:pPr>
+        <w:ind w:left="6840" w:hanging="180"/>
+      </w:pPr>
+    </w:lvl>
+  </w:abstractNum>
+  <w:abstractNum w:abstractNumId="3">
     <w:nsid w:val="22A96D07"/>
     <w:multiLevelType w:val="hybridMultilevel"/>
     <w:tmpl w:val="C664663C"/>
@@ -626,7 +3570,96 @@
       </w:pPr>
     </w:lvl>
   </w:abstractNum>
-  <w:abstractNum w:abstractNumId="2">
+  <w:abstractNum w:abstractNumId="4">
+    <w:nsid w:val="3235531B"/>
+    <w:multiLevelType w:val="hybridMultilevel"/>
+    <w:tmpl w:val="9B404B2E"/>
+    <w:lvl w:ilvl="0" w:tplc="0409000F">
+      <w:start w:val="1"/>
+      <w:numFmt w:val="decimal"/>
+      <w:lvlText w:val="%1."/>
+      <w:lvlJc w:val="left"/>
+      <w:pPr>
+        <w:ind w:left="720" w:hanging="360"/>
+      </w:pPr>
+      <w:rPr>
+        <w:rFonts w:hint="default"/>
+      </w:rPr>
+    </w:lvl>
+    <w:lvl w:ilvl="1" w:tplc="04090019" w:tentative="1">
+      <w:start w:val="1"/>
+      <w:numFmt w:val="lowerLetter"/>
+      <w:lvlText w:val="%2."/>
+      <w:lvlJc w:val="left"/>
+      <w:pPr>
+        <w:ind w:left="1440" w:hanging="360"/>
+      </w:pPr>
+    </w:lvl>
+    <w:lvl w:ilvl="2" w:tplc="0409001B" w:tentative="1">
+      <w:start w:val="1"/>
+      <w:numFmt w:val="lowerRoman"/>
+      <w:lvlText w:val="%3."/>
+      <w:lvlJc w:val="right"/>
+      <w:pPr>
+        <w:ind w:left="2160" w:hanging="180"/>
+      </w:pPr>
+    </w:lvl>
+    <w:lvl w:ilvl="3" w:tplc="0409000F" w:tentative="1">
+      <w:start w:val="1"/>
+      <w:numFmt w:val="decimal"/>
+      <w:lvlText w:val="%4."/>
+      <w:lvlJc w:val="left"/>
+      <w:pPr>
+        <w:ind w:left="2880" w:hanging="360"/>
+      </w:pPr>
+    </w:lvl>
+    <w:lvl w:ilvl="4" w:tplc="04090019" w:tentative="1">
+      <w:start w:val="1"/>
+      <w:numFmt w:val="lowerLetter"/>
+      <w:lvlText w:val="%5."/>
+      <w:lvlJc w:val="left"/>
+      <w:pPr>
+        <w:ind w:left="3600" w:hanging="360"/>
+      </w:pPr>
+    </w:lvl>
+    <w:lvl w:ilvl="5" w:tplc="0409001B" w:tentative="1">
+      <w:start w:val="1"/>
+      <w:numFmt w:val="lowerRoman"/>
+      <w:lvlText w:val="%6."/>
+      <w:lvlJc w:val="right"/>
+      <w:pPr>
+        <w:ind w:left="4320" w:hanging="180"/>
+      </w:pPr>
+    </w:lvl>
+    <w:lvl w:ilvl="6" w:tplc="0409000F" w:tentative="1">
+      <w:start w:val="1"/>
+      <w:numFmt w:val="decimal"/>
+      <w:lvlText w:val="%7."/>
+      <w:lvlJc w:val="left"/>
+      <w:pPr>
+        <w:ind w:left="5040" w:hanging="360"/>
+      </w:pPr>
+    </w:lvl>
+    <w:lvl w:ilvl="7" w:tplc="04090019" w:tentative="1">
+      <w:start w:val="1"/>
+      <w:numFmt w:val="lowerLetter"/>
+      <w:lvlText w:val="%8."/>
+      <w:lvlJc w:val="left"/>
+      <w:pPr>
+        <w:ind w:left="5760" w:hanging="360"/>
+      </w:pPr>
+    </w:lvl>
+    <w:lvl w:ilvl="8" w:tplc="0409001B" w:tentative="1">
+      <w:start w:val="1"/>
+      <w:numFmt w:val="lowerRoman"/>
+      <w:lvlText w:val="%9."/>
+      <w:lvlJc w:val="right"/>
+      <w:pPr>
+        <w:ind w:left="6480" w:hanging="180"/>
+      </w:pPr>
+    </w:lvl>
+  </w:abstractNum>
+  <w:abstractNum w:abstractNumId="5">
     <w:nsid w:val="52805041"/>
     <w:multiLevelType w:val="hybridMultilevel"/>
     <w:tmpl w:val="CB0655D2"/>
@@ -715,7 +3748,7 @@
       </w:pPr>
     </w:lvl>
   </w:abstractNum>
-  <w:abstractNum w:abstractNumId="3">
+  <w:abstractNum w:abstractNumId="6">
     <w:nsid w:val="528343A6"/>
     <w:multiLevelType w:val="hybridMultilevel"/>
     <w:tmpl w:val="04F8E594"/>
@@ -804,17 +3837,210 @@
       </w:pPr>
     </w:lvl>
   </w:abstractNum>
+  <w:abstractNum w:abstractNumId="7">
+    <w:nsid w:val="64DD39D9"/>
+    <w:multiLevelType w:val="hybridMultilevel"/>
+    <w:tmpl w:val="D9EE33C4"/>
+    <w:lvl w:ilvl="0" w:tplc="0409000F">
+      <w:start w:val="1"/>
+      <w:numFmt w:val="decimal"/>
+      <w:lvlText w:val="%1."/>
+      <w:lvlJc w:val="left"/>
+      <w:pPr>
+        <w:ind w:left="720" w:hanging="360"/>
+      </w:pPr>
+      <w:rPr>
+        <w:rFonts w:hint="default"/>
+      </w:rPr>
+    </w:lvl>
+    <w:lvl w:ilvl="1" w:tplc="04090019" w:tentative="1">
+      <w:start w:val="1"/>
+      <w:numFmt w:val="lowerLetter"/>
+      <w:lvlText w:val="%2."/>
+      <w:lvlJc w:val="left"/>
+      <w:pPr>
+        <w:ind w:left="1440" w:hanging="360"/>
+      </w:pPr>
+    </w:lvl>
+    <w:lvl w:ilvl="2" w:tplc="0409001B" w:tentative="1">
+      <w:start w:val="1"/>
+      <w:numFmt w:val="lowerRoman"/>
+      <w:lvlText w:val="%3."/>
+      <w:lvlJc w:val="right"/>
+      <w:pPr>
+        <w:ind w:left="2160" w:hanging="180"/>
+      </w:pPr>
+    </w:lvl>
+    <w:lvl w:ilvl="3" w:tplc="0409000F" w:tentative="1">
+      <w:start w:val="1"/>
+      <w:numFmt w:val="decimal"/>
+      <w:lvlText w:val="%4."/>
+      <w:lvlJc w:val="left"/>
+      <w:pPr>
+        <w:ind w:left="2880" w:hanging="360"/>
+      </w:pPr>
+    </w:lvl>
+    <w:lvl w:ilvl="4" w:tplc="04090019" w:tentative="1">
+      <w:start w:val="1"/>
+      <w:numFmt w:val="lowerLetter"/>
+      <w:lvlText w:val="%5."/>
+      <w:lvlJc w:val="left"/>
+      <w:pPr>
+        <w:ind w:left="3600" w:hanging="360"/>
+      </w:pPr>
+    </w:lvl>
+    <w:lvl w:ilvl="5" w:tplc="0409001B" w:tentative="1">
+      <w:start w:val="1"/>
+      <w:numFmt w:val="lowerRoman"/>
+      <w:lvlText w:val="%6."/>
+      <w:lvlJc w:val="right"/>
+      <w:pPr>
+        <w:ind w:left="4320" w:hanging="180"/>
+      </w:pPr>
+    </w:lvl>
+    <w:lvl w:ilvl="6" w:tplc="0409000F" w:tentative="1">
+      <w:start w:val="1"/>
+      <w:numFmt w:val="decimal"/>
+      <w:lvlText w:val="%7."/>
+      <w:lvlJc w:val="left"/>
+      <w:pPr>
+        <w:ind w:left="5040" w:hanging="360"/>
+      </w:pPr>
+    </w:lvl>
+    <w:lvl w:ilvl="7" w:tplc="04090019" w:tentative="1">
+      <w:start w:val="1"/>
+      <w:numFmt w:val="lowerLetter"/>
+      <w:lvlText w:val="%8."/>
+      <w:lvlJc w:val="left"/>
+      <w:pPr>
+        <w:ind w:left="5760" w:hanging="360"/>
+      </w:pPr>
+    </w:lvl>
+    <w:lvl w:ilvl="8" w:tplc="0409001B" w:tentative="1">
+      <w:start w:val="1"/>
+      <w:numFmt w:val="lowerRoman"/>
+      <w:lvlText w:val="%9."/>
+      <w:lvlJc w:val="right"/>
+      <w:pPr>
+        <w:ind w:left="6480" w:hanging="180"/>
+      </w:pPr>
+    </w:lvl>
+  </w:abstractNum>
+  <w:abstractNum w:abstractNumId="8">
+    <w:nsid w:val="7A6843A0"/>
+    <w:multiLevelType w:val="hybridMultilevel"/>
+    <w:tmpl w:val="F4D06296"/>
+    <w:lvl w:ilvl="0" w:tplc="0409000F">
+      <w:start w:val="1"/>
+      <w:numFmt w:val="decimal"/>
+      <w:lvlText w:val="%1."/>
+      <w:lvlJc w:val="left"/>
+      <w:pPr>
+        <w:ind w:left="720" w:hanging="360"/>
+      </w:pPr>
+      <w:rPr>
+        <w:rFonts w:hint="default"/>
+      </w:rPr>
+    </w:lvl>
+    <w:lvl w:ilvl="1" w:tplc="04090019" w:tentative="1">
+      <w:start w:val="1"/>
+      <w:numFmt w:val="lowerLetter"/>
+      <w:lvlText w:val="%2."/>
+      <w:lvlJc w:val="left"/>
+      <w:pPr>
+        <w:ind w:left="1440" w:hanging="360"/>
+      </w:pPr>
+    </w:lvl>
+    <w:lvl w:ilvl="2" w:tplc="0409001B" w:tentative="1">
+      <w:start w:val="1"/>
+      <w:numFmt w:val="lowerRoman"/>
+      <w:lvlText w:val="%3."/>
+      <w:lvlJc w:val="right"/>
+      <w:pPr>
+        <w:ind w:left="2160" w:hanging="180"/>
+      </w:pPr>
+    </w:lvl>
+    <w:lvl w:ilvl="3" w:tplc="0409000F" w:tentative="1">
+      <w:start w:val="1"/>
+      <w:numFmt w:val="decimal"/>
+      <w:lvlText w:val="%4."/>
+      <w:lvlJc w:val="left"/>
+      <w:pPr>
+        <w:ind w:left="2880" w:hanging="360"/>
+      </w:pPr>
+    </w:lvl>
+    <w:lvl w:ilvl="4" w:tplc="04090019" w:tentative="1">
+      <w:start w:val="1"/>
+      <w:numFmt w:val="lowerLetter"/>
+      <w:lvlText w:val="%5."/>
+      <w:lvlJc w:val="left"/>
+      <w:pPr>
+        <w:ind w:left="3600" w:hanging="360"/>
+      </w:pPr>
+    </w:lvl>
+    <w:lvl w:ilvl="5" w:tplc="0409001B" w:tentative="1">
+      <w:start w:val="1"/>
+      <w:numFmt w:val="lowerRoman"/>
+      <w:lvlText w:val="%6."/>
+      <w:lvlJc w:val="right"/>
+      <w:pPr>
+        <w:ind w:left="4320" w:hanging="180"/>
+      </w:pPr>
+    </w:lvl>
+    <w:lvl w:ilvl="6" w:tplc="0409000F" w:tentative="1">
+      <w:start w:val="1"/>
+      <w:numFmt w:val="decimal"/>
+      <w:lvlText w:val="%7."/>
+      <w:lvlJc w:val="left"/>
+      <w:pPr>
+        <w:ind w:left="5040" w:hanging="360"/>
+      </w:pPr>
+    </w:lvl>
+    <w:lvl w:ilvl="7" w:tplc="04090019" w:tentative="1">
+      <w:start w:val="1"/>
+      <w:numFmt w:val="lowerLetter"/>
+      <w:lvlText w:val="%8."/>
+      <w:lvlJc w:val="left"/>
+      <w:pPr>
+        <w:ind w:left="5760" w:hanging="360"/>
+      </w:pPr>
+    </w:lvl>
+    <w:lvl w:ilvl="8" w:tplc="0409001B" w:tentative="1">
+      <w:start w:val="1"/>
+      <w:numFmt w:val="lowerRoman"/>
+      <w:lvlText w:val="%9."/>
+      <w:lvlJc w:val="right"/>
+      <w:pPr>
+        <w:ind w:left="6480" w:hanging="180"/>
+      </w:pPr>
+    </w:lvl>
+  </w:abstractNum>
   <w:num w:numId="1">
+    <w:abstractNumId w:val="3"/>
+  </w:num>
+  <w:num w:numId="2">
     <w:abstractNumId w:val="1"/>
   </w:num>
-  <w:num w:numId="2">
+  <w:num w:numId="3">
+    <w:abstractNumId w:val="6"/>
+  </w:num>
+  <w:num w:numId="4">
+    <w:abstractNumId w:val="5"/>
+  </w:num>
+  <w:num w:numId="5">
+    <w:abstractNumId w:val="7"/>
+  </w:num>
+  <w:num w:numId="6">
+    <w:abstractNumId w:val="2"/>
+  </w:num>
+  <w:num w:numId="7">
+    <w:abstractNumId w:val="8"/>
+  </w:num>
+  <w:num w:numId="8">
     <w:abstractNumId w:val="0"/>
   </w:num>
-  <w:num w:numId="3">
-    <w:abstractNumId w:val="3"/>
-  </w:num>
-  <w:num w:numId="4">
-    <w:abstractNumId w:val="2"/>
+  <w:num w:numId="9">
+    <w:abstractNumId w:val="4"/>
   </w:num>
 </w:numbering>
 </file>

</xml_diff>